<commit_message>
The code is done
</commit_message>
<xml_diff>
--- a/Reports/Milestone 2 Report.docx
+++ b/Reports/Milestone 2 Report.docx
@@ -2,9 +2,230 @@
 <file path=word/document.xml><?xml version="1.0" encoding="utf-8"?>
 <w:document xmlns:wpc="http://schemas.microsoft.com/office/word/2010/wordprocessingCanvas" xmlns:cx="http://schemas.microsoft.com/office/drawing/2014/chartex" xmlns:cx1="http://schemas.microsoft.com/office/drawing/2015/9/8/chartex" xmlns:cx2="http://schemas.microsoft.com/office/drawing/2015/10/21/chartex" xmlns:cx3="http://schemas.microsoft.com/office/drawing/2016/5/9/chartex" xmlns:cx4="http://schemas.microsoft.com/office/drawing/2016/5/10/chartex" xmlns:cx5="http://schemas.microsoft.com/office/drawing/2016/5/11/chartex" xmlns:cx6="http://schemas.microsoft.com/office/drawing/2016/5/12/chartex" xmlns:cx7="http://schemas.microsoft.com/office/drawing/2016/5/13/chartex" xmlns:cx8="http://schemas.microsoft.com/office/drawing/2016/5/14/chartex" xmlns:mc="http://schemas.openxmlformats.org/markup-compatibility/2006" xmlns:aink="http://schemas.microsoft.com/office/drawing/2016/ink" xmlns:am3d="http://schemas.microsoft.com/office/drawing/2017/model3d" xmlns:o="urn:schemas-microsoft-com:office:office" xmlns:oel="http://schemas.microsoft.com/office/2019/extlst" xmlns:r="http://schemas.openxmlformats.org/officeDocument/2006/relationships" xmlns:m="http://schemas.openxmlformats.org/officeDocument/2006/math" xmlns:v="urn:schemas-microsoft-com:vml" xmlns:wp14="http://schemas.microsoft.com/office/word/2010/wordprocessingDrawing" xmlns:wp="http://schemas.openxmlformats.org/drawingml/2006/wordprocessingDrawing" xmlns:w10="urn:schemas-microsoft-com:office:word" xmlns:w="http://schemas.openxmlformats.org/wordprocessingml/2006/main" xmlns:w14="http://schemas.microsoft.com/office/word/2010/wordml" xmlns:w15="http://schemas.microsoft.com/office/word/2012/wordml" xmlns:w16cex="http://schemas.microsoft.com/office/word/2018/wordml/cex" xmlns:w16cid="http://schemas.microsoft.com/office/word/2016/wordml/cid" xmlns:w16="http://schemas.microsoft.com/office/word/2018/wordml" xmlns:w16sdtdh="http://schemas.microsoft.com/office/word/2020/wordml/sdtdatahash" xmlns:w16se="http://schemas.microsoft.com/office/word/2015/wordml/symex" xmlns:wpg="http://schemas.microsoft.com/office/word/2010/wordprocessingGroup" xmlns:wpi="http://schemas.microsoft.com/office/word/2010/wordprocessingInk" xmlns:wne="http://schemas.microsoft.com/office/word/2006/wordml" xmlns:wps="http://schemas.microsoft.com/office/word/2010/wordprocessingShape" mc:Ignorable="w14 w15 w16se w16cid w16 w16cex w16sdtdh wp14">
   <w:body>
+    <w:tbl>
+      <w:tblPr>
+        <w:tblStyle w:val="TableGrid"/>
+        <w:tblW w:w="0" w:type="auto"/>
+        <w:tblInd w:w="-162" w:type="dxa"/>
+        <w:tblBorders>
+          <w:top w:val="none" w:sz="0" w:space="0" w:color="auto"/>
+          <w:left w:val="none" w:sz="0" w:space="0" w:color="auto"/>
+          <w:bottom w:val="thinThickSmallGap" w:sz="24" w:space="0" w:color="auto"/>
+          <w:right w:val="none" w:sz="0" w:space="0" w:color="auto"/>
+          <w:insideH w:val="none" w:sz="0" w:space="0" w:color="auto"/>
+          <w:insideV w:val="none" w:sz="0" w:space="0" w:color="auto"/>
+        </w:tblBorders>
+        <w:tblLook w:val="04A0" w:firstRow="1" w:lastRow="0" w:firstColumn="1" w:lastColumn="0" w:noHBand="0" w:noVBand="1"/>
+      </w:tblPr>
+      <w:tblGrid>
+        <w:gridCol w:w="5580"/>
+        <w:gridCol w:w="3240"/>
+      </w:tblGrid>
+      <w:tr>
+        <w:trPr>
+          <w:trHeight w:val="1265"/>
+        </w:trPr>
+        <w:tc>
+          <w:tcPr>
+            <w:tcW w:w="5580" w:type="dxa"/>
+            <w:tcBorders>
+              <w:top w:val="nil"/>
+              <w:left w:val="nil"/>
+              <w:bottom w:val="thinThickSmallGap" w:sz="24" w:space="0" w:color="auto"/>
+              <w:right w:val="nil"/>
+            </w:tcBorders>
+            <w:hideMark/>
+          </w:tcPr>
+          <w:p>
+            <w:pPr>
+              <w:rPr>
+                <w:rFonts w:ascii="Times New Roman" w:hAnsi="Times New Roman" w:cs="Times New Roman"/>
+                <w:noProof/>
+                <w:lang w:eastAsia="zh-TW"/>
+              </w:rPr>
+            </w:pPr>
+            <w:r>
+              <w:rPr>
+                <w:rFonts w:ascii="Times New Roman" w:hAnsi="Times New Roman" w:cs="Times New Roman"/>
+                <w:noProof/>
+                <w:lang w:eastAsia="zh-TW"/>
+              </w:rPr>
+              <w:t>Faculty of Computer &amp; Information Sciences</w:t>
+            </w:r>
+          </w:p>
+          <w:p>
+            <w:pPr>
+              <w:rPr>
+                <w:rFonts w:ascii="Times New Roman" w:hAnsi="Times New Roman" w:cs="Times New Roman"/>
+              </w:rPr>
+            </w:pPr>
+            <w:r>
+              <w:rPr>
+                <w:rFonts w:ascii="Times New Roman" w:hAnsi="Times New Roman" w:cs="Times New Roman"/>
+                <w:noProof/>
+                <w:lang w:eastAsia="zh-TW"/>
+              </w:rPr>
+              <w:t>Ain Shams University</w:t>
+            </w:r>
+          </w:p>
+          <w:p>
+            <w:pPr>
+              <w:rPr>
+                <w:rFonts w:ascii="Times New Roman" w:hAnsi="Times New Roman" w:cs="Times New Roman"/>
+                <w:noProof/>
+                <w:lang w:eastAsia="zh-TW"/>
+              </w:rPr>
+            </w:pPr>
+            <w:r>
+              <w:rPr>
+                <w:rFonts w:ascii="Times New Roman" w:hAnsi="Times New Roman" w:cs="Times New Roman"/>
+              </w:rPr>
+              <w:t>Subject: Machine Learning &amp; Pattern Recognition</w:t>
+            </w:r>
+          </w:p>
+          <w:p>
+            <w:pPr>
+              <w:rPr>
+                <w:rFonts w:ascii="Times New Roman" w:hAnsi="Times New Roman" w:cs="Times New Roman"/>
+              </w:rPr>
+            </w:pPr>
+            <w:r>
+              <w:rPr>
+                <w:rFonts w:ascii="Times New Roman" w:hAnsi="Times New Roman" w:cs="Times New Roman"/>
+              </w:rPr>
+              <w:t>Year: (3</w:t>
+            </w:r>
+            <w:r>
+              <w:rPr>
+                <w:rFonts w:ascii="Times New Roman" w:hAnsi="Times New Roman" w:cs="Times New Roman"/>
+                <w:vertAlign w:val="superscript"/>
+              </w:rPr>
+              <w:t>rd</w:t>
+            </w:r>
+            <w:r>
+              <w:rPr>
+                <w:rFonts w:ascii="Times New Roman" w:hAnsi="Times New Roman" w:cs="Times New Roman"/>
+              </w:rPr>
+              <w:t xml:space="preserve"> year) undergraduate (CS)</w:t>
+            </w:r>
+          </w:p>
+          <w:p>
+            <w:pPr>
+              <w:rPr>
+                <w:rFonts w:ascii="Times New Roman" w:hAnsi="Times New Roman" w:cs="Times New Roman"/>
+                <w:color w:val="A6A6A6" w:themeColor="background1" w:themeShade="A6"/>
+              </w:rPr>
+            </w:pPr>
+            <w:r>
+              <w:rPr>
+                <w:rFonts w:ascii="Times New Roman" w:hAnsi="Times New Roman" w:cs="Times New Roman"/>
+              </w:rPr>
+              <w:t>Academic year: 2</w:t>
+            </w:r>
+            <w:r>
+              <w:rPr>
+                <w:rFonts w:ascii="Times New Roman" w:hAnsi="Times New Roman" w:cs="Times New Roman"/>
+                <w:vertAlign w:val="superscript"/>
+              </w:rPr>
+              <w:t>nd</w:t>
+            </w:r>
+            <w:r>
+              <w:rPr>
+                <w:rFonts w:ascii="Times New Roman" w:hAnsi="Times New Roman" w:cs="Times New Roman"/>
+              </w:rPr>
+              <w:t xml:space="preserve"> term 2021-2022</w:t>
+            </w:r>
+          </w:p>
+        </w:tc>
+        <w:tc>
+          <w:tcPr>
+            <w:tcW w:w="3240" w:type="dxa"/>
+            <w:tcBorders>
+              <w:top w:val="nil"/>
+              <w:left w:val="nil"/>
+              <w:bottom w:val="thinThickSmallGap" w:sz="24" w:space="0" w:color="auto"/>
+              <w:right w:val="nil"/>
+            </w:tcBorders>
+            <w:hideMark/>
+          </w:tcPr>
+          <w:p>
+            <w:pPr>
+              <w:ind w:left="1425" w:hanging="1425"/>
+              <w:rPr>
+                <w:rFonts w:ascii="Times New Roman" w:hAnsi="Times New Roman" w:cs="Times New Roman"/>
+              </w:rPr>
+            </w:pPr>
+            <w:r>
+              <w:rPr>
+                <w:noProof/>
+              </w:rPr>
+              <w:drawing>
+                <wp:anchor distT="0" distB="0" distL="114300" distR="114300" simplePos="0" relativeHeight="251661312" behindDoc="0" locked="0" layoutInCell="1" allowOverlap="1" wp14:anchorId="628D1F4F" wp14:editId="5AF6F75C">
+                  <wp:simplePos x="0" y="0"/>
+                  <wp:positionH relativeFrom="column">
+                    <wp:posOffset>393700</wp:posOffset>
+                  </wp:positionH>
+                  <wp:positionV relativeFrom="paragraph">
+                    <wp:posOffset>-191770</wp:posOffset>
+                  </wp:positionV>
+                  <wp:extent cx="986790" cy="866775"/>
+                  <wp:effectExtent l="0" t="0" r="3810" b="9525"/>
+                  <wp:wrapNone/>
+                  <wp:docPr id="3" name="Picture 3" descr="Logo&#10;&#10;Description automatically generated"/>
+                  <wp:cNvGraphicFramePr>
+                    <a:graphicFrameLocks xmlns:a="http://schemas.openxmlformats.org/drawingml/2006/main" noChangeAspect="1"/>
+                  </wp:cNvGraphicFramePr>
+                  <a:graphic xmlns:a="http://schemas.openxmlformats.org/drawingml/2006/main">
+                    <a:graphicData uri="http://schemas.openxmlformats.org/drawingml/2006/picture">
+                      <pic:pic xmlns:pic="http://schemas.openxmlformats.org/drawingml/2006/picture">
+                        <pic:nvPicPr>
+                          <pic:cNvPr id="3" name="Picture 3" descr="Logo&#10;&#10;Description automatically generated"/>
+                          <pic:cNvPicPr>
+                            <a:picLocks noChangeAspect="1" noChangeArrowheads="1"/>
+                          </pic:cNvPicPr>
+                        </pic:nvPicPr>
+                        <pic:blipFill>
+                          <a:blip r:embed="rId5" cstate="print">
+                            <a:extLst>
+                              <a:ext uri="{28A0092B-C50C-407E-A947-70E740481C1C}">
+                                <a14:useLocalDpi xmlns:a14="http://schemas.microsoft.com/office/drawing/2010/main" val="0"/>
+                              </a:ext>
+                            </a:extLst>
+                          </a:blip>
+                          <a:srcRect/>
+                          <a:stretch>
+                            <a:fillRect/>
+                          </a:stretch>
+                        </pic:blipFill>
+                        <pic:spPr bwMode="auto">
+                          <a:xfrm>
+                            <a:off x="0" y="0"/>
+                            <a:ext cx="986790" cy="866775"/>
+                          </a:xfrm>
+                          <a:prstGeom prst="rect">
+                            <a:avLst/>
+                          </a:prstGeom>
+                          <a:noFill/>
+                        </pic:spPr>
+                      </pic:pic>
+                    </a:graphicData>
+                  </a:graphic>
+                  <wp14:sizeRelH relativeFrom="page">
+                    <wp14:pctWidth>0</wp14:pctWidth>
+                  </wp14:sizeRelH>
+                  <wp14:sizeRelV relativeFrom="page">
+                    <wp14:pctHeight>0</wp14:pctHeight>
+                  </wp14:sizeRelV>
+                </wp:anchor>
+              </w:drawing>
+            </w:r>
+          </w:p>
+        </w:tc>
+      </w:tr>
+    </w:tbl>
     <w:p>
       <w:pPr>
-        <w:jc w:val="center"/>
+        <w:spacing w:after="0"/>
         <w:rPr>
           <w:rFonts w:asciiTheme="majorBidi" w:hAnsiTheme="majorBidi" w:cstheme="majorBidi"/>
           <w:b/>
@@ -13,32 +234,50 @@
           <w:szCs w:val="44"/>
         </w:rPr>
       </w:pPr>
-      <w:r>
+    </w:p>
+    <w:p>
+      <w:pPr>
+        <w:spacing w:after="60"/>
+        <w:jc w:val="center"/>
         <w:rPr>
           <w:rFonts w:asciiTheme="majorBidi" w:hAnsiTheme="majorBidi" w:cstheme="majorBidi"/>
           <w:b/>
           <w:bCs/>
-          <w:sz w:val="44"/>
-          <w:szCs w:val="44"/>
+          <w:sz w:val="40"/>
+          <w:szCs w:val="40"/>
+        </w:rPr>
+      </w:pPr>
+      <w:r>
+        <w:rPr>
+          <w:rFonts w:asciiTheme="majorBidi" w:hAnsiTheme="majorBidi" w:cstheme="majorBidi"/>
+          <w:b/>
+          <w:bCs/>
+          <w:sz w:val="40"/>
+          <w:szCs w:val="40"/>
         </w:rPr>
         <w:t>Milestone 2 Report</w:t>
+      </w:r>
+      <w:r>
+        <w:rPr>
+          <w:rFonts w:asciiTheme="majorBidi" w:hAnsiTheme="majorBidi" w:cstheme="majorBidi"/>
+          <w:b/>
+          <w:bCs/>
+          <w:sz w:val="40"/>
+          <w:szCs w:val="40"/>
+        </w:rPr>
+        <w:t xml:space="preserve"> </w:t>
       </w:r>
     </w:p>
     <w:p>
       <w:pPr>
-        <w:pStyle w:val="ListParagraph"/>
-        <w:numPr>
-          <w:ilvl w:val="0"/>
-          <w:numId w:val="1"/>
-        </w:numPr>
-        <w:spacing w:after="360"/>
+        <w:spacing w:after="60"/>
+        <w:jc w:val="center"/>
         <w:rPr>
           <w:rFonts w:asciiTheme="majorBidi" w:hAnsiTheme="majorBidi" w:cstheme="majorBidi"/>
           <w:b/>
           <w:bCs/>
-          <w:sz w:val="28"/>
-          <w:szCs w:val="28"/>
-          <w:u w:val="single"/>
+          <w:sz w:val="40"/>
+          <w:szCs w:val="40"/>
         </w:rPr>
       </w:pPr>
       <w:r>
@@ -46,52 +285,38 @@
           <w:rFonts w:asciiTheme="majorBidi" w:hAnsiTheme="majorBidi" w:cstheme="majorBidi"/>
           <w:b/>
           <w:bCs/>
-          <w:noProof/>
-          <w:sz w:val="28"/>
-          <w:szCs w:val="28"/>
-        </w:rPr>
-        <w:drawing>
-          <wp:anchor distT="0" distB="0" distL="114300" distR="114300" simplePos="0" relativeHeight="251659264" behindDoc="0" locked="0" layoutInCell="1" allowOverlap="1" wp14:anchorId="5547F52D" wp14:editId="569D8B5F">
-            <wp:simplePos x="0" y="0"/>
-            <wp:positionH relativeFrom="column">
-              <wp:posOffset>204716</wp:posOffset>
-            </wp:positionH>
-            <wp:positionV relativeFrom="paragraph">
-              <wp:posOffset>3651088</wp:posOffset>
-            </wp:positionV>
-            <wp:extent cx="5486400" cy="3200400"/>
-            <wp:effectExtent l="0" t="0" r="0" b="0"/>
-            <wp:wrapSquare wrapText="bothSides"/>
-            <wp:docPr id="2" name="Chart 2"/>
-            <wp:cNvGraphicFramePr/>
-            <a:graphic xmlns:a="http://schemas.openxmlformats.org/drawingml/2006/main">
-              <a:graphicData uri="http://schemas.openxmlformats.org/drawingml/2006/chart">
-                <c:chart xmlns:c="http://schemas.openxmlformats.org/drawingml/2006/chart" xmlns:r="http://schemas.openxmlformats.org/officeDocument/2006/relationships" r:id="rId5"/>
-              </a:graphicData>
-            </a:graphic>
-          </wp:anchor>
-        </w:drawing>
-      </w:r>
-      <w:r>
+          <w:sz w:val="40"/>
+          <w:szCs w:val="40"/>
+        </w:rPr>
+        <w:t>(Classification)</w:t>
+      </w:r>
+    </w:p>
+    <w:p>
+      <w:pPr>
+        <w:spacing w:after="360"/>
         <w:rPr>
           <w:rFonts w:asciiTheme="majorBidi" w:hAnsiTheme="majorBidi" w:cstheme="majorBidi"/>
           <w:b/>
           <w:bCs/>
+          <w:sz w:val="32"/>
+          <w:szCs w:val="32"/>
+        </w:rPr>
+      </w:pPr>
+      <w:r>
+        <w:rPr>
           <w:noProof/>
-          <w:sz w:val="28"/>
-          <w:szCs w:val="28"/>
         </w:rPr>
         <w:drawing>
-          <wp:anchor distT="0" distB="0" distL="114300" distR="114300" simplePos="0" relativeHeight="251658240" behindDoc="0" locked="0" layoutInCell="1" allowOverlap="1" wp14:anchorId="5C747994" wp14:editId="02C4087F">
+          <wp:anchor distT="0" distB="0" distL="114300" distR="114300" simplePos="0" relativeHeight="251658240" behindDoc="0" locked="0" layoutInCell="1" allowOverlap="1" wp14:anchorId="5C747994" wp14:editId="3246B3C0">
             <wp:simplePos x="0" y="0"/>
             <wp:positionH relativeFrom="column">
-              <wp:posOffset>204717</wp:posOffset>
+              <wp:posOffset>199390</wp:posOffset>
             </wp:positionH>
             <wp:positionV relativeFrom="paragraph">
-              <wp:posOffset>450850</wp:posOffset>
+              <wp:posOffset>304800</wp:posOffset>
             </wp:positionV>
-            <wp:extent cx="5486400" cy="3200400"/>
-            <wp:effectExtent l="0" t="0" r="0" b="0"/>
+            <wp:extent cx="5486400" cy="3173095"/>
+            <wp:effectExtent l="0" t="0" r="0" b="8255"/>
             <wp:wrapSquare wrapText="bothSides"/>
             <wp:docPr id="1" name="Chart 1"/>
             <wp:cNvGraphicFramePr/>
@@ -100,6 +325,43 @@
                 <c:chart xmlns:c="http://schemas.openxmlformats.org/drawingml/2006/chart" xmlns:r="http://schemas.openxmlformats.org/officeDocument/2006/relationships" r:id="rId6"/>
               </a:graphicData>
             </a:graphic>
+            <wp14:sizeRelV relativeFrom="margin">
+              <wp14:pctHeight>0</wp14:pctHeight>
+            </wp14:sizeRelV>
+          </wp:anchor>
+        </w:drawing>
+      </w:r>
+      <w:r>
+        <w:rPr>
+          <w:noProof/>
+        </w:rPr>
+        <w:drawing>
+          <wp:anchor distT="0" distB="0" distL="114300" distR="114300" simplePos="0" relativeHeight="251659264" behindDoc="1" locked="0" layoutInCell="1" allowOverlap="1" wp14:anchorId="5547F52D" wp14:editId="6E9BA792">
+            <wp:simplePos x="0" y="0"/>
+            <wp:positionH relativeFrom="column">
+              <wp:posOffset>200025</wp:posOffset>
+            </wp:positionH>
+            <wp:positionV relativeFrom="paragraph">
+              <wp:posOffset>3785256</wp:posOffset>
+            </wp:positionV>
+            <wp:extent cx="5486400" cy="3200400"/>
+            <wp:effectExtent l="0" t="0" r="0" b="0"/>
+            <wp:wrapTight wrapText="bothSides">
+              <wp:wrapPolygon edited="0">
+                <wp:start x="0" y="0"/>
+                <wp:lineTo x="0" y="21471"/>
+                <wp:lineTo x="21525" y="21471"/>
+                <wp:lineTo x="21525" y="0"/>
+                <wp:lineTo x="0" y="0"/>
+              </wp:wrapPolygon>
+            </wp:wrapTight>
+            <wp:docPr id="2" name="Chart 2"/>
+            <wp:cNvGraphicFramePr/>
+            <a:graphic xmlns:a="http://schemas.openxmlformats.org/drawingml/2006/main">
+              <a:graphicData uri="http://schemas.openxmlformats.org/drawingml/2006/chart">
+                <c:chart xmlns:c="http://schemas.openxmlformats.org/drawingml/2006/chart" xmlns:r="http://schemas.openxmlformats.org/officeDocument/2006/relationships" r:id="rId7"/>
+              </a:graphicData>
+            </a:graphic>
           </wp:anchor>
         </w:drawing>
       </w:r>
@@ -110,59 +372,63 @@
           <w:bCs/>
           <w:sz w:val="28"/>
           <w:szCs w:val="28"/>
-          <w:u w:val="single"/>
-        </w:rPr>
-        <w:t>Bar Graphs:</w:t>
+        </w:rPr>
+        <w:t>B</w:t>
+      </w:r>
+      <w:r>
+        <w:rPr>
+          <w:rFonts w:asciiTheme="majorBidi" w:hAnsiTheme="majorBidi" w:cstheme="majorBidi"/>
+          <w:b/>
+          <w:bCs/>
+          <w:sz w:val="32"/>
+          <w:szCs w:val="32"/>
+        </w:rPr>
+        <w:t>ar Graphs:</w:t>
       </w:r>
     </w:p>
     <w:p>
       <w:pPr>
-        <w:spacing w:after="360"/>
+        <w:spacing w:after="120"/>
         <w:rPr>
           <w:rFonts w:asciiTheme="majorBidi" w:hAnsiTheme="majorBidi" w:cstheme="majorBidi"/>
           <w:b/>
           <w:bCs/>
-          <w:sz w:val="28"/>
-          <w:szCs w:val="28"/>
+          <w:sz w:val="32"/>
+          <w:szCs w:val="32"/>
+          <w14:textOutline w14:w="9525" w14:cap="rnd" w14:cmpd="sng" w14:algn="ctr">
+            <w14:noFill/>
+            <w14:prstDash w14:val="solid"/>
+            <w14:bevel/>
+          </w14:textOutline>
         </w:rPr>
       </w:pPr>
-    </w:p>
-    <w:p>
-      <w:pPr>
-        <w:spacing w:after="360"/>
+      <w:r>
         <w:rPr>
           <w:rFonts w:asciiTheme="majorBidi" w:hAnsiTheme="majorBidi" w:cstheme="majorBidi"/>
           <w:b/>
           <w:bCs/>
-          <w:sz w:val="28"/>
-          <w:szCs w:val="28"/>
-        </w:rPr>
-      </w:pPr>
-    </w:p>
-    <w:p>
-      <w:pPr>
-        <w:spacing w:after="360"/>
-        <w:rPr>
-          <w:rFonts w:asciiTheme="majorBidi" w:hAnsiTheme="majorBidi" w:cstheme="majorBidi"/>
-          <w:b/>
-          <w:bCs/>
-          <w:sz w:val="28"/>
-          <w:szCs w:val="28"/>
-        </w:rPr>
-      </w:pPr>
+          <w:sz w:val="32"/>
+          <w:szCs w:val="32"/>
+          <w14:textOutline w14:w="9525" w14:cap="rnd" w14:cmpd="sng" w14:algn="ctr">
+            <w14:noFill/>
+            <w14:prstDash w14:val="solid"/>
+            <w14:bevel/>
+          </w14:textOutline>
+        </w:rPr>
+        <w:lastRenderedPageBreak/>
+        <w:t>Preprocessing:</w:t>
+      </w:r>
     </w:p>
     <w:p>
       <w:pPr>
         <w:pStyle w:val="ListParagraph"/>
         <w:numPr>
           <w:ilvl w:val="0"/>
-          <w:numId w:val="1"/>
+          <w:numId w:val="2"/>
         </w:numPr>
-        <w:spacing w:after="120"/>
-        <w:rPr>
-          <w:rFonts w:asciiTheme="majorBidi" w:hAnsiTheme="majorBidi" w:cstheme="majorBidi"/>
-          <w:b/>
-          <w:bCs/>
+        <w:spacing w:after="0"/>
+        <w:rPr>
+          <w:rFonts w:cstheme="minorHAnsi"/>
           <w:sz w:val="28"/>
           <w:szCs w:val="28"/>
           <w14:textOutline w14:w="9525" w14:cap="rnd" w14:cmpd="sng" w14:algn="ctr">
@@ -174,29 +440,457 @@
       </w:pPr>
       <w:r>
         <w:rPr>
-          <w:rFonts w:asciiTheme="majorBidi" w:hAnsiTheme="majorBidi" w:cstheme="majorBidi"/>
-          <w:b/>
-          <w:bCs/>
-          <w:sz w:val="28"/>
-          <w:szCs w:val="28"/>
-          <w14:textOutline w14:w="9525" w14:cap="rnd" w14:cmpd="sng" w14:algn="ctr">
-            <w14:noFill/>
-            <w14:prstDash w14:val="solid"/>
-            <w14:bevel/>
-          </w14:textOutline>
-        </w:rPr>
-        <w:lastRenderedPageBreak/>
-        <w:t>Feature Selection:</w:t>
-      </w:r>
+          <w:rFonts w:cstheme="minorHAnsi"/>
+          <w:sz w:val="28"/>
+          <w:szCs w:val="28"/>
+          <w14:textOutline w14:w="9525" w14:cap="rnd" w14:cmpd="sng" w14:algn="ctr">
+            <w14:noFill/>
+            <w14:prstDash w14:val="solid"/>
+            <w14:bevel/>
+          </w14:textOutline>
+        </w:rPr>
+        <w:t>W</w:t>
+      </w:r>
+      <w:r>
+        <w:rPr>
+          <w:rFonts w:cstheme="minorHAnsi"/>
+          <w:sz w:val="28"/>
+          <w:szCs w:val="28"/>
+          <w14:textOutline w14:w="9525" w14:cap="rnd" w14:cmpd="sng" w14:algn="ctr">
+            <w14:noFill/>
+            <w14:prstDash w14:val="solid"/>
+            <w14:bevel/>
+          </w14:textOutline>
+        </w:rPr>
+        <w:t xml:space="preserve">e </w:t>
+      </w:r>
+      <w:r>
+        <w:rPr>
+          <w:rFonts w:cstheme="minorHAnsi"/>
+          <w:sz w:val="28"/>
+          <w:szCs w:val="28"/>
+          <w14:textOutline w14:w="9525" w14:cap="rnd" w14:cmpd="sng" w14:algn="ctr">
+            <w14:noFill/>
+            <w14:prstDash w14:val="solid"/>
+            <w14:bevel/>
+          </w14:textOutline>
+        </w:rPr>
+        <w:t xml:space="preserve">used </w:t>
+      </w:r>
+      <w:r>
+        <w:rPr>
+          <w:rFonts w:cstheme="minorHAnsi"/>
+          <w:sz w:val="28"/>
+          <w:szCs w:val="28"/>
+          <w14:textOutline w14:w="9525" w14:cap="rnd" w14:cmpd="sng" w14:algn="ctr">
+            <w14:noFill/>
+            <w14:prstDash w14:val="solid"/>
+            <w14:bevel/>
+          </w14:textOutline>
+        </w:rPr>
+        <w:t>ordinal encod</w:t>
+      </w:r>
+      <w:r>
+        <w:rPr>
+          <w:rFonts w:cstheme="minorHAnsi"/>
+          <w:sz w:val="28"/>
+          <w:szCs w:val="28"/>
+          <w14:textOutline w14:w="9525" w14:cap="rnd" w14:cmpd="sng" w14:algn="ctr">
+            <w14:noFill/>
+            <w14:prstDash w14:val="solid"/>
+            <w14:bevel/>
+          </w14:textOutline>
+        </w:rPr>
+        <w:t xml:space="preserve">ing for both </w:t>
+      </w:r>
+      <w:r>
+        <w:rPr>
+          <w:rFonts w:cstheme="minorHAnsi"/>
+          <w:sz w:val="28"/>
+          <w:szCs w:val="28"/>
+          <w14:textOutline w14:w="9525" w14:cap="rnd" w14:cmpd="sng" w14:algn="ctr">
+            <w14:noFill/>
+            <w14:prstDash w14:val="solid"/>
+            <w14:bevel/>
+          </w14:textOutline>
+        </w:rPr>
+        <w:t xml:space="preserve">the rating as (S = 4, A = 3, B = 2, C = 1, D = 0) </w:t>
+      </w:r>
+      <w:r>
+        <w:rPr>
+          <w:rFonts w:cstheme="minorHAnsi"/>
+          <w:sz w:val="28"/>
+          <w:szCs w:val="28"/>
+          <w14:textOutline w14:w="9525" w14:cap="rnd" w14:cmpd="sng" w14:algn="ctr">
+            <w14:noFill/>
+            <w14:prstDash w14:val="solid"/>
+            <w14:bevel/>
+          </w14:textOutline>
+        </w:rPr>
+        <w:t>and MPAA rating</w:t>
+      </w:r>
+      <w:r>
+        <w:rPr>
+          <w:rFonts w:cstheme="minorHAnsi"/>
+          <w:sz w:val="28"/>
+          <w:szCs w:val="28"/>
+          <w14:textOutline w14:w="9525" w14:cap="rnd" w14:cmpd="sng" w14:algn="ctr">
+            <w14:noFill/>
+            <w14:prstDash w14:val="solid"/>
+            <w14:bevel/>
+          </w14:textOutline>
+        </w:rPr>
+        <w:t xml:space="preserve"> but MPAA get it </w:t>
+      </w:r>
+      <w:r>
+        <w:rPr>
+          <w:rFonts w:cstheme="minorHAnsi"/>
+          <w:sz w:val="28"/>
+          <w:szCs w:val="28"/>
+          <w14:textOutline w14:w="9525" w14:cap="rnd" w14:cmpd="sng" w14:algn="ctr">
+            <w14:noFill/>
+            <w14:prstDash w14:val="solid"/>
+            <w14:bevel/>
+          </w14:textOutline>
+        </w:rPr>
+        <w:t>dynamic</w:t>
+      </w:r>
+      <w:r>
+        <w:rPr>
+          <w:rFonts w:cstheme="minorHAnsi"/>
+          <w:sz w:val="28"/>
+          <w:szCs w:val="28"/>
+          <w14:textOutline w14:w="9525" w14:cap="rnd" w14:cmpd="sng" w14:algn="ctr">
+            <w14:noFill/>
+            <w14:prstDash w14:val="solid"/>
+            <w14:bevel/>
+          </w14:textOutline>
+        </w:rPr>
+        <w:t>ally</w:t>
+      </w:r>
+      <w:r>
+        <w:rPr>
+          <w:rFonts w:cstheme="minorHAnsi"/>
+          <w:sz w:val="28"/>
+          <w:szCs w:val="28"/>
+          <w14:textOutline w14:w="9525" w14:cap="rnd" w14:cmpd="sng" w14:algn="ctr">
+            <w14:noFill/>
+            <w14:prstDash w14:val="solid"/>
+            <w14:bevel/>
+          </w14:textOutline>
+        </w:rPr>
+        <w:t xml:space="preserve"> </w:t>
+      </w:r>
+      <w:r>
+        <w:rPr>
+          <w:rFonts w:cstheme="minorHAnsi"/>
+          <w:sz w:val="28"/>
+          <w:szCs w:val="28"/>
+          <w14:textOutline w14:w="9525" w14:cap="rnd" w14:cmpd="sng" w14:algn="ctr">
+            <w14:noFill/>
+            <w14:prstDash w14:val="solid"/>
+            <w14:bevel/>
+          </w14:textOutline>
+        </w:rPr>
+        <w:t xml:space="preserve">which get the rating available in the current read csv file </w:t>
+      </w:r>
+      <w:r>
+        <w:rPr>
+          <w:rFonts w:cstheme="minorHAnsi"/>
+          <w:sz w:val="28"/>
+          <w:szCs w:val="28"/>
+          <w14:textOutline w14:w="9525" w14:cap="rnd" w14:cmpd="sng" w14:algn="ctr">
+            <w14:noFill/>
+            <w14:prstDash w14:val="solid"/>
+            <w14:bevel/>
+          </w14:textOutline>
+        </w:rPr>
+        <w:t>for training.</w:t>
+      </w:r>
+      <w:r>
+        <w:rPr>
+          <w:rFonts w:cstheme="minorHAnsi"/>
+          <w:sz w:val="28"/>
+          <w:szCs w:val="28"/>
+          <w14:textOutline w14:w="9525" w14:cap="rnd" w14:cmpd="sng" w14:algn="ctr">
+            <w14:noFill/>
+            <w14:prstDash w14:val="solid"/>
+            <w14:bevel/>
+          </w14:textOutline>
+        </w:rPr>
+        <w:t xml:space="preserve"> We used feature scaling on the release date to normalize its data. </w:t>
+      </w:r>
+    </w:p>
+    <w:p>
+      <w:pPr>
+        <w:pStyle w:val="ListParagraph"/>
+        <w:numPr>
+          <w:ilvl w:val="0"/>
+          <w:numId w:val="2"/>
+        </w:numPr>
+        <w:spacing w:after="0"/>
+        <w:rPr>
+          <w:rFonts w:cstheme="minorHAnsi"/>
+          <w:sz w:val="28"/>
+          <w:szCs w:val="28"/>
+          <w14:textOutline w14:w="9525" w14:cap="rnd" w14:cmpd="sng" w14:algn="ctr">
+            <w14:noFill/>
+            <w14:prstDash w14:val="solid"/>
+            <w14:bevel/>
+          </w14:textOutline>
+        </w:rPr>
+      </w:pPr>
+      <w:r>
+        <w:rPr>
+          <w:rFonts w:cstheme="minorHAnsi"/>
+          <w:sz w:val="28"/>
+          <w:szCs w:val="28"/>
+          <w14:textOutline w14:w="9525" w14:cap="rnd" w14:cmpd="sng" w14:algn="ctr">
+            <w14:noFill/>
+            <w14:prstDash w14:val="solid"/>
+            <w14:bevel/>
+          </w14:textOutline>
+        </w:rPr>
+        <w:t>Because we are in</w:t>
+      </w:r>
+      <w:r>
+        <w:rPr>
+          <w:rFonts w:cstheme="minorHAnsi"/>
+          <w:sz w:val="28"/>
+          <w:szCs w:val="28"/>
+          <w14:textOutline w14:w="9525" w14:cap="rnd" w14:cmpd="sng" w14:algn="ctr">
+            <w14:noFill/>
+            <w14:prstDash w14:val="solid"/>
+            <w14:bevel/>
+          </w14:textOutline>
+        </w:rPr>
+        <w:t xml:space="preserve"> classification</w:t>
+      </w:r>
+      <w:r>
+        <w:rPr>
+          <w:rFonts w:cstheme="minorHAnsi"/>
+          <w:sz w:val="28"/>
+          <w:szCs w:val="28"/>
+          <w14:textOutline w14:w="9525" w14:cap="rnd" w14:cmpd="sng" w14:algn="ctr">
+            <w14:noFill/>
+            <w14:prstDash w14:val="solid"/>
+            <w14:bevel/>
+          </w14:textOutline>
+        </w:rPr>
+        <w:t xml:space="preserve"> phase</w:t>
+      </w:r>
+      <w:r>
+        <w:rPr>
+          <w:rFonts w:cstheme="minorHAnsi"/>
+          <w:sz w:val="28"/>
+          <w:szCs w:val="28"/>
+          <w14:textOutline w14:w="9525" w14:cap="rnd" w14:cmpd="sng" w14:algn="ctr">
+            <w14:noFill/>
+            <w14:prstDash w14:val="solid"/>
+            <w14:bevel/>
+          </w14:textOutline>
+        </w:rPr>
+        <w:t xml:space="preserve"> we also didn’t need the revenue column anymore, so we dropped it and merged the full preprocessed csv file with the classification one</w:t>
+      </w:r>
+      <w:r>
+        <w:rPr>
+          <w:rFonts w:cstheme="minorHAnsi"/>
+          <w:sz w:val="28"/>
+          <w:szCs w:val="28"/>
+          <w14:textOutline w14:w="9525" w14:cap="rnd" w14:cmpd="sng" w14:algn="ctr">
+            <w14:noFill/>
+            <w14:prstDash w14:val="solid"/>
+            <w14:bevel/>
+          </w14:textOutline>
+        </w:rPr>
+        <w:t xml:space="preserve"> to get the rating using function (</w:t>
+      </w:r>
+      <w:proofErr w:type="spellStart"/>
+      <w:r>
+        <w:rPr>
+          <w:rFonts w:cstheme="minorHAnsi"/>
+          <w:sz w:val="28"/>
+          <w:szCs w:val="28"/>
+          <w14:textOutline w14:w="9525" w14:cap="rnd" w14:cmpd="sng" w14:algn="ctr">
+            <w14:noFill/>
+            <w14:prstDash w14:val="solid"/>
+            <w14:bevel/>
+          </w14:textOutline>
+        </w:rPr>
+        <w:t>classification_</w:t>
+      </w:r>
+      <w:proofErr w:type="gramStart"/>
+      <w:r>
+        <w:rPr>
+          <w:rFonts w:cstheme="minorHAnsi"/>
+          <w:sz w:val="28"/>
+          <w:szCs w:val="28"/>
+          <w14:textOutline w14:w="9525" w14:cap="rnd" w14:cmpd="sng" w14:algn="ctr">
+            <w14:noFill/>
+            <w14:prstDash w14:val="solid"/>
+            <w14:bevel/>
+          </w14:textOutline>
+        </w:rPr>
+        <w:t>preprocessing</w:t>
+      </w:r>
+      <w:proofErr w:type="spellEnd"/>
+      <w:r>
+        <w:rPr>
+          <w:rFonts w:cstheme="minorHAnsi"/>
+          <w:sz w:val="28"/>
+          <w:szCs w:val="28"/>
+          <w14:textOutline w14:w="9525" w14:cap="rnd" w14:cmpd="sng" w14:algn="ctr">
+            <w14:noFill/>
+            <w14:prstDash w14:val="solid"/>
+            <w14:bevel/>
+          </w14:textOutline>
+        </w:rPr>
+        <w:t>(</w:t>
+      </w:r>
+      <w:proofErr w:type="spellStart"/>
+      <w:proofErr w:type="gramEnd"/>
+      <w:r>
+        <w:rPr>
+          <w:rFonts w:cstheme="minorHAnsi"/>
+          <w:sz w:val="28"/>
+          <w:szCs w:val="28"/>
+          <w14:textOutline w14:w="9525" w14:cap="rnd" w14:cmpd="sng" w14:algn="ctr">
+            <w14:noFill/>
+            <w14:prstDash w14:val="solid"/>
+            <w14:bevel/>
+          </w14:textOutline>
+        </w:rPr>
+        <w:t>df</w:t>
+      </w:r>
+      <w:proofErr w:type="spellEnd"/>
+      <w:r>
+        <w:rPr>
+          <w:rFonts w:cstheme="minorHAnsi"/>
+          <w:sz w:val="28"/>
+          <w:szCs w:val="28"/>
+          <w14:textOutline w14:w="9525" w14:cap="rnd" w14:cmpd="sng" w14:algn="ctr">
+            <w14:noFill/>
+            <w14:prstDash w14:val="solid"/>
+            <w14:bevel/>
+          </w14:textOutline>
+        </w:rPr>
+        <w:t xml:space="preserve">, </w:t>
+      </w:r>
+      <w:proofErr w:type="spellStart"/>
+      <w:r>
+        <w:rPr>
+          <w:rFonts w:cstheme="minorHAnsi"/>
+          <w:sz w:val="28"/>
+          <w:szCs w:val="28"/>
+          <w14:textOutline w14:w="9525" w14:cap="rnd" w14:cmpd="sng" w14:algn="ctr">
+            <w14:noFill/>
+            <w14:prstDash w14:val="solid"/>
+            <w14:bevel/>
+          </w14:textOutline>
+        </w:rPr>
+        <w:t>prev_df</w:t>
+      </w:r>
+      <w:proofErr w:type="spellEnd"/>
+      <w:r>
+        <w:rPr>
+          <w:rFonts w:cstheme="minorHAnsi"/>
+          <w:sz w:val="28"/>
+          <w:szCs w:val="28"/>
+          <w14:textOutline w14:w="9525" w14:cap="rnd" w14:cmpd="sng" w14:algn="ctr">
+            <w14:noFill/>
+            <w14:prstDash w14:val="solid"/>
+            <w14:bevel/>
+          </w14:textOutline>
+        </w:rPr>
+        <w:t xml:space="preserve">, </w:t>
+      </w:r>
+      <w:proofErr w:type="spellStart"/>
+      <w:r>
+        <w:rPr>
+          <w:rFonts w:cstheme="minorHAnsi"/>
+          <w:sz w:val="28"/>
+          <w:szCs w:val="28"/>
+          <w14:textOutline w14:w="9525" w14:cap="rnd" w14:cmpd="sng" w14:algn="ctr">
+            <w14:noFill/>
+            <w14:prstDash w14:val="solid"/>
+            <w14:bevel/>
+          </w14:textOutline>
+        </w:rPr>
+        <w:t>is_drop</w:t>
+      </w:r>
+      <w:proofErr w:type="spellEnd"/>
+      <w:r>
+        <w:rPr>
+          <w:rFonts w:cstheme="minorHAnsi"/>
+          <w:sz w:val="28"/>
+          <w:szCs w:val="28"/>
+          <w14:textOutline w14:w="9525" w14:cap="rnd" w14:cmpd="sng" w14:algn="ctr">
+            <w14:noFill/>
+            <w14:prstDash w14:val="solid"/>
+            <w14:bevel/>
+          </w14:textOutline>
+        </w:rPr>
+        <w:t>)</w:t>
+      </w:r>
+      <w:r>
+        <w:rPr>
+          <w:rFonts w:cstheme="minorHAnsi"/>
+          <w:sz w:val="28"/>
+          <w:szCs w:val="28"/>
+          <w14:textOutline w14:w="9525" w14:cap="rnd" w14:cmpd="sng" w14:algn="ctr">
+            <w14:noFill/>
+            <w14:prstDash w14:val="solid"/>
+            <w14:bevel/>
+          </w14:textOutline>
+        </w:rPr>
+        <w:t>).</w:t>
+      </w:r>
+    </w:p>
+    <w:p>
+      <w:pPr>
+        <w:pStyle w:val="ListParagraph"/>
+        <w:numPr>
+          <w:ilvl w:val="0"/>
+          <w:numId w:val="2"/>
+        </w:numPr>
+        <w:spacing w:after="0"/>
+        <w:rPr>
+          <w:rFonts w:cstheme="minorHAnsi"/>
+          <w:sz w:val="28"/>
+          <w:szCs w:val="28"/>
+          <w14:textOutline w14:w="9525" w14:cap="rnd" w14:cmpd="sng" w14:algn="ctr">
+            <w14:noFill/>
+            <w14:prstDash w14:val="solid"/>
+            <w14:bevel/>
+          </w14:textOutline>
+        </w:rPr>
+      </w:pPr>
+    </w:p>
+    <w:p>
+      <w:pPr>
+        <w:spacing w:after="0"/>
+        <w:ind w:left="180"/>
+        <w:rPr>
+          <w:rFonts w:cstheme="minorHAnsi"/>
+          <w:sz w:val="28"/>
+          <w:szCs w:val="28"/>
+          <w14:textOutline w14:w="9525" w14:cap="rnd" w14:cmpd="sng" w14:algn="ctr">
+            <w14:noFill/>
+            <w14:prstDash w14:val="solid"/>
+            <w14:bevel/>
+          </w14:textOutline>
+        </w:rPr>
+      </w:pPr>
     </w:p>
     <w:p>
       <w:pPr>
         <w:spacing w:after="120"/>
-        <w:ind w:left="450"/>
-        <w:rPr>
-          <w:rFonts w:cstheme="minorHAnsi"/>
-          <w:sz w:val="28"/>
-          <w:szCs w:val="28"/>
+        <w:rPr>
+          <w:rFonts w:asciiTheme="majorBidi" w:hAnsiTheme="majorBidi" w:cstheme="majorBidi"/>
+          <w:b/>
+          <w:bCs/>
+          <w:sz w:val="32"/>
+          <w:szCs w:val="32"/>
           <w14:textOutline w14:w="9525" w14:cap="rnd" w14:cmpd="sng" w14:algn="ctr">
             <w14:noFill/>
             <w14:prstDash w14:val="solid"/>
@@ -206,6 +900,37 @@
       </w:pPr>
       <w:r>
         <w:rPr>
+          <w:rFonts w:asciiTheme="majorBidi" w:hAnsiTheme="majorBidi" w:cstheme="majorBidi"/>
+          <w:b/>
+          <w:bCs/>
+          <w:sz w:val="32"/>
+          <w:szCs w:val="32"/>
+          <w14:textOutline w14:w="9525" w14:cap="rnd" w14:cmpd="sng" w14:algn="ctr">
+            <w14:noFill/>
+            <w14:prstDash w14:val="solid"/>
+            <w14:bevel/>
+          </w14:textOutline>
+        </w:rPr>
+        <w:t>Feature Selection:</w:t>
+      </w:r>
+    </w:p>
+    <w:p>
+      <w:pPr>
+        <w:spacing w:after="120"/>
+        <w:ind w:left="180"/>
+        <w:rPr>
+          <w:rFonts w:cstheme="minorHAnsi"/>
+          <w:sz w:val="28"/>
+          <w:szCs w:val="28"/>
+          <w14:textOutline w14:w="9525" w14:cap="rnd" w14:cmpd="sng" w14:algn="ctr">
+            <w14:noFill/>
+            <w14:prstDash w14:val="solid"/>
+            <w14:bevel/>
+          </w14:textOutline>
+        </w:rPr>
+      </w:pPr>
+      <w:r>
+        <w:rPr>
           <w:rFonts w:cstheme="minorHAnsi"/>
           <w:sz w:val="28"/>
           <w:szCs w:val="28"/>
@@ -267,7 +992,20 @@
             <w14:bevel/>
           </w14:textOutline>
         </w:rPr>
-        <w:t>now get the correlation higher than 0.12 instead of 0.17.</w:t>
+        <w:t>now get the correlation higher than 0.12 instead of 0.17</w:t>
+      </w:r>
+      <w:r>
+        <w:rPr>
+          <w:rFonts w:cstheme="minorHAnsi"/>
+          <w:sz w:val="28"/>
+          <w:szCs w:val="28"/>
+          <w14:textOutline w14:w="9525" w14:cap="rnd" w14:cmpd="sng" w14:algn="ctr">
+            <w14:noFill/>
+            <w14:prstDash w14:val="solid"/>
+            <w14:bevel/>
+          </w14:textOutline>
+        </w:rPr>
+        <w:t>.</w:t>
       </w:r>
     </w:p>
     <w:p>
@@ -308,7 +1046,7 @@
                     <pic:cNvPicPr/>
                   </pic:nvPicPr>
                   <pic:blipFill>
-                    <a:blip r:embed="rId7">
+                    <a:blip r:embed="rId8">
                       <a:extLst>
                         <a:ext uri="{28A0092B-C50C-407E-A947-70E740481C1C}">
                           <a14:useLocalDpi xmlns:a14="http://schemas.microsoft.com/office/drawing/2010/main" val="0"/>
@@ -337,16 +1075,11 @@
     </w:p>
     <w:p>
       <w:pPr>
-        <w:pStyle w:val="ListParagraph"/>
-        <w:numPr>
-          <w:ilvl w:val="0"/>
-          <w:numId w:val="1"/>
-        </w:numPr>
         <w:spacing w:after="120"/>
         <w:rPr>
           <w:rFonts w:cstheme="minorHAnsi"/>
-          <w:sz w:val="28"/>
-          <w:szCs w:val="28"/>
+          <w:sz w:val="32"/>
+          <w:szCs w:val="32"/>
           <w14:textOutline w14:w="9525" w14:cap="rnd" w14:cmpd="sng" w14:algn="ctr">
             <w14:noFill/>
             <w14:prstDash w14:val="solid"/>
@@ -359,8 +1092,23 @@
           <w:rFonts w:asciiTheme="majorBidi" w:hAnsiTheme="majorBidi" w:cstheme="majorBidi"/>
           <w:b/>
           <w:bCs/>
-          <w:sz w:val="28"/>
-          <w:szCs w:val="28"/>
+          <w:sz w:val="32"/>
+          <w:szCs w:val="32"/>
+          <w14:textOutline w14:w="9525" w14:cap="rnd" w14:cmpd="sng" w14:algn="ctr">
+            <w14:noFill/>
+            <w14:prstDash w14:val="solid"/>
+            <w14:bevel/>
+          </w14:textOutline>
+        </w:rPr>
+        <w:t xml:space="preserve">Used </w:t>
+      </w:r>
+      <w:r>
+        <w:rPr>
+          <w:rFonts w:asciiTheme="majorBidi" w:hAnsiTheme="majorBidi" w:cstheme="majorBidi"/>
+          <w:b/>
+          <w:bCs/>
+          <w:sz w:val="32"/>
+          <w:szCs w:val="32"/>
           <w14:textOutline w14:w="9525" w14:cap="rnd" w14:cmpd="sng" w14:algn="ctr">
             <w14:noFill/>
             <w14:prstDash w14:val="solid"/>
@@ -373,9 +1121,613 @@
     <w:p>
       <w:pPr>
         <w:spacing w:after="120"/>
-        <w:ind w:left="450"/>
-        <w:rPr>
-          <w:rFonts w:cstheme="minorHAnsi"/>
+        <w:ind w:left="180"/>
+        <w:rPr>
+          <w:rFonts w:cstheme="minorHAnsi"/>
+          <w:sz w:val="28"/>
+          <w:szCs w:val="28"/>
+          <w14:textOutline w14:w="9525" w14:cap="rnd" w14:cmpd="sng" w14:algn="ctr">
+            <w14:noFill/>
+            <w14:prstDash w14:val="solid"/>
+            <w14:bevel/>
+          </w14:textOutline>
+        </w:rPr>
+      </w:pPr>
+      <w:r>
+        <w:rPr>
+          <w:rFonts w:cstheme="minorHAnsi"/>
+          <w:sz w:val="28"/>
+          <w:szCs w:val="28"/>
+          <w14:textOutline w14:w="9525" w14:cap="rnd" w14:cmpd="sng" w14:algn="ctr">
+            <w14:noFill/>
+            <w14:prstDash w14:val="solid"/>
+            <w14:bevel/>
+          </w14:textOutline>
+        </w:rPr>
+        <w:t xml:space="preserve">RBF, Linear </w:t>
+      </w:r>
+      <w:proofErr w:type="spellStart"/>
+      <w:r>
+        <w:rPr>
+          <w:rFonts w:cstheme="minorHAnsi"/>
+          <w:sz w:val="28"/>
+          <w:szCs w:val="28"/>
+          <w14:textOutline w14:w="9525" w14:cap="rnd" w14:cmpd="sng" w14:algn="ctr">
+            <w14:noFill/>
+            <w14:prstDash w14:val="solid"/>
+            <w14:bevel/>
+          </w14:textOutline>
+        </w:rPr>
+        <w:t>OneVsOne</w:t>
+      </w:r>
+      <w:proofErr w:type="spellEnd"/>
+      <w:r>
+        <w:rPr>
+          <w:rFonts w:cstheme="minorHAnsi"/>
+          <w:sz w:val="28"/>
+          <w:szCs w:val="28"/>
+          <w14:textOutline w14:w="9525" w14:cap="rnd" w14:cmpd="sng" w14:algn="ctr">
+            <w14:noFill/>
+            <w14:prstDash w14:val="solid"/>
+            <w14:bevel/>
+          </w14:textOutline>
+        </w:rPr>
+        <w:t xml:space="preserve"> and Decision Tree with AdaBoost.</w:t>
+      </w:r>
+    </w:p>
+    <w:p>
+      <w:pPr>
+        <w:spacing w:after="120"/>
+        <w:ind w:left="180"/>
+        <w:rPr>
+          <w:rFonts w:cstheme="minorHAnsi"/>
+          <w:sz w:val="28"/>
+          <w:szCs w:val="28"/>
+          <w14:textOutline w14:w="9525" w14:cap="rnd" w14:cmpd="sng" w14:algn="ctr">
+            <w14:noFill/>
+            <w14:prstDash w14:val="solid"/>
+            <w14:bevel/>
+          </w14:textOutline>
+        </w:rPr>
+      </w:pPr>
+      <w:r>
+        <w:rPr>
+          <w:rFonts w:cstheme="minorHAnsi"/>
+          <w:sz w:val="28"/>
+          <w:szCs w:val="28"/>
+          <w14:textOutline w14:w="9525" w14:cap="rnd" w14:cmpd="sng" w14:algn="ctr">
+            <w14:noFill/>
+            <w14:prstDash w14:val="solid"/>
+            <w14:bevel/>
+          </w14:textOutline>
+        </w:rPr>
+        <w:lastRenderedPageBreak/>
+        <w:t>Any</w:t>
+      </w:r>
+      <w:r>
+        <w:rPr>
+          <w:rFonts w:cstheme="minorHAnsi"/>
+          <w:sz w:val="28"/>
+          <w:szCs w:val="28"/>
+          <w14:textOutline w14:w="9525" w14:cap="rnd" w14:cmpd="sng" w14:algn="ctr">
+            <w14:noFill/>
+            <w14:prstDash w14:val="solid"/>
+            <w14:bevel/>
+          </w14:textOutline>
+        </w:rPr>
+        <w:t xml:space="preserve"> </w:t>
+      </w:r>
+      <w:r>
+        <w:rPr>
+          <w:rFonts w:cstheme="minorHAnsi"/>
+          <w:sz w:val="28"/>
+          <w:szCs w:val="28"/>
+          <w14:textOutline w14:w="9525" w14:cap="rnd" w14:cmpd="sng" w14:algn="ctr">
+            <w14:noFill/>
+            <w14:prstDash w14:val="solid"/>
+            <w14:bevel/>
+          </w14:textOutline>
+        </w:rPr>
+        <w:t>algorithm</w:t>
+      </w:r>
+      <w:r>
+        <w:rPr>
+          <w:rFonts w:cstheme="minorHAnsi"/>
+          <w:sz w:val="28"/>
+          <w:szCs w:val="28"/>
+          <w14:textOutline w14:w="9525" w14:cap="rnd" w14:cmpd="sng" w14:algn="ctr">
+            <w14:noFill/>
+            <w14:prstDash w14:val="solid"/>
+            <w14:bevel/>
+          </w14:textOutline>
+        </w:rPr>
+        <w:t xml:space="preserve"> that is not written here</w:t>
+      </w:r>
+      <w:r>
+        <w:rPr>
+          <w:rFonts w:cstheme="minorHAnsi"/>
+          <w:sz w:val="28"/>
+          <w:szCs w:val="28"/>
+          <w14:textOutline w14:w="9525" w14:cap="rnd" w14:cmpd="sng" w14:algn="ctr">
+            <w14:noFill/>
+            <w14:prstDash w14:val="solid"/>
+            <w14:bevel/>
+          </w14:textOutline>
+        </w:rPr>
+        <w:t xml:space="preserve"> always had lower accurac</w:t>
+      </w:r>
+      <w:r>
+        <w:rPr>
+          <w:rFonts w:cstheme="minorHAnsi"/>
+          <w:sz w:val="28"/>
+          <w:szCs w:val="28"/>
+          <w14:textOutline w14:w="9525" w14:cap="rnd" w14:cmpd="sng" w14:algn="ctr">
+            <w14:noFill/>
+            <w14:prstDash w14:val="solid"/>
+            <w14:bevel/>
+          </w14:textOutline>
+        </w:rPr>
+        <w:t>y</w:t>
+      </w:r>
+      <w:r>
+        <w:rPr>
+          <w:rFonts w:cstheme="minorHAnsi"/>
+          <w:sz w:val="28"/>
+          <w:szCs w:val="28"/>
+          <w14:textOutline w14:w="9525" w14:cap="rnd" w14:cmpd="sng" w14:algn="ctr">
+            <w14:noFill/>
+            <w14:prstDash w14:val="solid"/>
+            <w14:bevel/>
+          </w14:textOutline>
+        </w:rPr>
+        <w:t xml:space="preserve"> than the one</w:t>
+      </w:r>
+      <w:r>
+        <w:rPr>
+          <w:rFonts w:cstheme="minorHAnsi"/>
+          <w:sz w:val="28"/>
+          <w:szCs w:val="28"/>
+          <w14:textOutline w14:w="9525" w14:cap="rnd" w14:cmpd="sng" w14:algn="ctr">
+            <w14:noFill/>
+            <w14:prstDash w14:val="solid"/>
+            <w14:bevel/>
+          </w14:textOutline>
+        </w:rPr>
+        <w:t>s</w:t>
+      </w:r>
+      <w:r>
+        <w:rPr>
+          <w:rFonts w:cstheme="minorHAnsi"/>
+          <w:sz w:val="28"/>
+          <w:szCs w:val="28"/>
+          <w14:textOutline w14:w="9525" w14:cap="rnd" w14:cmpd="sng" w14:algn="ctr">
+            <w14:noFill/>
+            <w14:prstDash w14:val="solid"/>
+            <w14:bevel/>
+          </w14:textOutline>
+        </w:rPr>
+        <w:t xml:space="preserve"> stated above so we didn’t include </w:t>
+      </w:r>
+      <w:r>
+        <w:rPr>
+          <w:rFonts w:cstheme="minorHAnsi"/>
+          <w:sz w:val="28"/>
+          <w:szCs w:val="28"/>
+          <w14:textOutline w14:w="9525" w14:cap="rnd" w14:cmpd="sng" w14:algn="ctr">
+            <w14:noFill/>
+            <w14:prstDash w14:val="solid"/>
+            <w14:bevel/>
+          </w14:textOutline>
+        </w:rPr>
+        <w:t>them</w:t>
+      </w:r>
+      <w:r>
+        <w:rPr>
+          <w:rFonts w:cstheme="minorHAnsi"/>
+          <w:sz w:val="28"/>
+          <w:szCs w:val="28"/>
+          <w14:textOutline w14:w="9525" w14:cap="rnd" w14:cmpd="sng" w14:algn="ctr">
+            <w14:noFill/>
+            <w14:prstDash w14:val="solid"/>
+            <w14:bevel/>
+          </w14:textOutline>
+        </w:rPr>
+        <w:t>.</w:t>
+      </w:r>
+    </w:p>
+    <w:p>
+      <w:pPr>
+        <w:spacing w:after="120"/>
+        <w:ind w:left="180"/>
+        <w:rPr>
+          <w:rFonts w:cstheme="minorHAnsi"/>
+          <w:sz w:val="28"/>
+          <w:szCs w:val="28"/>
+          <w14:textOutline w14:w="9525" w14:cap="rnd" w14:cmpd="sng" w14:algn="ctr">
+            <w14:noFill/>
+            <w14:prstDash w14:val="solid"/>
+            <w14:bevel/>
+          </w14:textOutline>
+        </w:rPr>
+      </w:pPr>
+      <w:r>
+        <w:rPr>
+          <w:rFonts w:cstheme="minorHAnsi"/>
+          <w:sz w:val="28"/>
+          <w:szCs w:val="28"/>
+          <w14:textOutline w14:w="9525" w14:cap="rnd" w14:cmpd="sng" w14:algn="ctr">
+            <w14:noFill/>
+            <w14:prstDash w14:val="solid"/>
+            <w14:bevel/>
+          </w14:textOutline>
+        </w:rPr>
+        <w:t xml:space="preserve">RBF got an accuracy of 66.8%, linear </w:t>
+      </w:r>
+      <w:proofErr w:type="spellStart"/>
+      <w:r>
+        <w:rPr>
+          <w:rFonts w:cstheme="minorHAnsi"/>
+          <w:sz w:val="28"/>
+          <w:szCs w:val="28"/>
+          <w14:textOutline w14:w="9525" w14:cap="rnd" w14:cmpd="sng" w14:algn="ctr">
+            <w14:noFill/>
+            <w14:prstDash w14:val="solid"/>
+            <w14:bevel/>
+          </w14:textOutline>
+        </w:rPr>
+        <w:t>OneVsOne</w:t>
+      </w:r>
+      <w:proofErr w:type="spellEnd"/>
+      <w:r>
+        <w:rPr>
+          <w:rFonts w:cstheme="minorHAnsi"/>
+          <w:sz w:val="28"/>
+          <w:szCs w:val="28"/>
+          <w14:textOutline w14:w="9525" w14:cap="rnd" w14:cmpd="sng" w14:algn="ctr">
+            <w14:noFill/>
+            <w14:prstDash w14:val="solid"/>
+            <w14:bevel/>
+          </w14:textOutline>
+        </w:rPr>
+        <w:t xml:space="preserve"> got a 52.9% while decision tree has a range between 57 – 6</w:t>
+      </w:r>
+      <w:r>
+        <w:rPr>
+          <w:rFonts w:cstheme="minorHAnsi"/>
+          <w:sz w:val="28"/>
+          <w:szCs w:val="28"/>
+          <w14:textOutline w14:w="9525" w14:cap="rnd" w14:cmpd="sng" w14:algn="ctr">
+            <w14:noFill/>
+            <w14:prstDash w14:val="solid"/>
+            <w14:bevel/>
+          </w14:textOutline>
+        </w:rPr>
+        <w:t>6</w:t>
+      </w:r>
+      <w:r>
+        <w:rPr>
+          <w:rFonts w:cstheme="minorHAnsi"/>
+          <w:sz w:val="28"/>
+          <w:szCs w:val="28"/>
+          <w14:textOutline w14:w="9525" w14:cap="rnd" w14:cmpd="sng" w14:algn="ctr">
+            <w14:noFill/>
+            <w14:prstDash w14:val="solid"/>
+            <w14:bevel/>
+          </w14:textOutline>
+        </w:rPr>
+        <w:t xml:space="preserve"> %.</w:t>
+      </w:r>
+    </w:p>
+    <w:p>
+      <w:pPr>
+        <w:spacing w:after="120"/>
+        <w:ind w:left="180"/>
+        <w:rPr>
+          <w:rFonts w:cstheme="minorHAnsi"/>
+          <w:sz w:val="28"/>
+          <w:szCs w:val="28"/>
+          <w14:textOutline w14:w="9525" w14:cap="rnd" w14:cmpd="sng" w14:algn="ctr">
+            <w14:noFill/>
+            <w14:prstDash w14:val="solid"/>
+            <w14:bevel/>
+          </w14:textOutline>
+        </w:rPr>
+      </w:pPr>
+      <w:r>
+        <w:rPr>
+          <w:rFonts w:asciiTheme="majorBidi" w:hAnsiTheme="majorBidi" w:cstheme="majorBidi"/>
+          <w:b/>
+          <w:bCs/>
+          <w:sz w:val="32"/>
+          <w:szCs w:val="32"/>
+          <w14:textOutline w14:w="9525" w14:cap="rnd" w14:cmpd="sng" w14:algn="ctr">
+            <w14:noFill/>
+            <w14:prstDash w14:val="solid"/>
+            <w14:bevel/>
+          </w14:textOutline>
+        </w:rPr>
+        <w:t>Hyperparam</w:t>
+      </w:r>
+      <w:r>
+        <w:rPr>
+          <w:rFonts w:asciiTheme="majorBidi" w:hAnsiTheme="majorBidi" w:cstheme="majorBidi"/>
+          <w:b/>
+          <w:bCs/>
+          <w:sz w:val="32"/>
+          <w:szCs w:val="32"/>
+          <w14:textOutline w14:w="9525" w14:cap="rnd" w14:cmpd="sng" w14:algn="ctr">
+            <w14:noFill/>
+            <w14:prstDash w14:val="solid"/>
+            <w14:bevel/>
+          </w14:textOutline>
+        </w:rPr>
+        <w:t>e</w:t>
+      </w:r>
+      <w:r>
+        <w:rPr>
+          <w:rFonts w:asciiTheme="majorBidi" w:hAnsiTheme="majorBidi" w:cstheme="majorBidi"/>
+          <w:b/>
+          <w:bCs/>
+          <w:sz w:val="32"/>
+          <w:szCs w:val="32"/>
+          <w14:textOutline w14:w="9525" w14:cap="rnd" w14:cmpd="sng" w14:algn="ctr">
+            <w14:noFill/>
+            <w14:prstDash w14:val="solid"/>
+            <w14:bevel/>
+          </w14:textOutline>
+        </w:rPr>
+        <w:t>ters</w:t>
+      </w:r>
+      <w:r>
+        <w:rPr>
+          <w:rFonts w:asciiTheme="majorBidi" w:hAnsiTheme="majorBidi" w:cstheme="majorBidi"/>
+          <w:b/>
+          <w:bCs/>
+          <w:sz w:val="32"/>
+          <w:szCs w:val="32"/>
+          <w14:textOutline w14:w="9525" w14:cap="rnd" w14:cmpd="sng" w14:algn="ctr">
+            <w14:noFill/>
+            <w14:prstDash w14:val="solid"/>
+            <w14:bevel/>
+          </w14:textOutline>
+        </w:rPr>
+        <w:t>:</w:t>
+      </w:r>
+    </w:p>
+    <w:p>
+      <w:pPr>
+        <w:spacing w:after="120"/>
+        <w:ind w:left="180"/>
+        <w:rPr>
+          <w:rFonts w:asciiTheme="majorBidi" w:hAnsiTheme="majorBidi" w:cstheme="majorBidi"/>
+          <w:sz w:val="28"/>
+          <w:szCs w:val="28"/>
+          <w14:textOutline w14:w="9525" w14:cap="rnd" w14:cmpd="sng" w14:algn="ctr">
+            <w14:noFill/>
+            <w14:prstDash w14:val="solid"/>
+            <w14:bevel/>
+          </w14:textOutline>
+        </w:rPr>
+      </w:pPr>
+      <w:r>
+        <w:rPr>
+          <w:rFonts w:asciiTheme="majorBidi" w:hAnsiTheme="majorBidi" w:cstheme="majorBidi"/>
+          <w:sz w:val="28"/>
+          <w:szCs w:val="28"/>
+          <w14:textOutline w14:w="9525" w14:cap="rnd" w14:cmpd="sng" w14:algn="ctr">
+            <w14:noFill/>
+            <w14:prstDash w14:val="solid"/>
+            <w14:bevel/>
+          </w14:textOutline>
+        </w:rPr>
+        <w:t>The dataset is split at a random state of 21 because it gave the highest accuracy for our models, while the regularization parameter (C) is different for each model.</w:t>
+      </w:r>
+    </w:p>
+    <w:p>
+      <w:pPr>
+        <w:spacing w:after="60"/>
+        <w:ind w:left="180"/>
+        <w:rPr>
+          <w:rFonts w:asciiTheme="majorBidi" w:hAnsiTheme="majorBidi" w:cstheme="majorBidi"/>
+          <w:sz w:val="28"/>
+          <w:szCs w:val="28"/>
+          <w14:textOutline w14:w="9525" w14:cap="rnd" w14:cmpd="sng" w14:algn="ctr">
+            <w14:noFill/>
+            <w14:prstDash w14:val="solid"/>
+            <w14:bevel/>
+          </w14:textOutline>
+        </w:rPr>
+      </w:pPr>
+      <w:r>
+        <w:rPr>
+          <w:rFonts w:asciiTheme="majorBidi" w:hAnsiTheme="majorBidi" w:cstheme="majorBidi"/>
+          <w:sz w:val="28"/>
+          <w:szCs w:val="28"/>
+          <w14:textOutline w14:w="9525" w14:cap="rnd" w14:cmpd="sng" w14:algn="ctr">
+            <w14:noFill/>
+            <w14:prstDash w14:val="solid"/>
+            <w14:bevel/>
+          </w14:textOutline>
+        </w:rPr>
+        <w:t>RBF:</w:t>
+      </w:r>
+    </w:p>
+    <w:p>
+      <w:pPr>
+        <w:spacing w:after="60"/>
+        <w:ind w:left="180" w:firstLine="270"/>
+        <w:rPr>
+          <w:rFonts w:asciiTheme="majorBidi" w:hAnsiTheme="majorBidi" w:cstheme="majorBidi"/>
+          <w:sz w:val="28"/>
+          <w:szCs w:val="28"/>
+          <w14:textOutline w14:w="9525" w14:cap="rnd" w14:cmpd="sng" w14:algn="ctr">
+            <w14:noFill/>
+            <w14:prstDash w14:val="solid"/>
+            <w14:bevel/>
+          </w14:textOutline>
+        </w:rPr>
+      </w:pPr>
+      <w:r>
+        <w:rPr>
+          <w:rFonts w:asciiTheme="majorBidi" w:hAnsiTheme="majorBidi" w:cstheme="majorBidi"/>
+          <w:sz w:val="28"/>
+          <w:szCs w:val="28"/>
+          <w14:textOutline w14:w="9525" w14:cap="rnd" w14:cmpd="sng" w14:algn="ctr">
+            <w14:noFill/>
+            <w14:prstDash w14:val="solid"/>
+            <w14:bevel/>
+          </w14:textOutline>
+        </w:rPr>
+        <w:t xml:space="preserve">Best result was at C = </w:t>
+      </w:r>
+      <w:r>
+        <w:rPr>
+          <w:rFonts w:asciiTheme="majorBidi" w:hAnsiTheme="majorBidi" w:cstheme="majorBidi"/>
+          <w:sz w:val="28"/>
+          <w:szCs w:val="28"/>
+          <w14:textOutline w14:w="9525" w14:cap="rnd" w14:cmpd="sng" w14:algn="ctr">
+            <w14:noFill/>
+            <w14:prstDash w14:val="solid"/>
+            <w14:bevel/>
+          </w14:textOutline>
+        </w:rPr>
+        <w:t>1 and a gamma of 1.</w:t>
+      </w:r>
+    </w:p>
+    <w:p>
+      <w:pPr>
+        <w:spacing w:after="60"/>
+        <w:ind w:left="180"/>
+        <w:rPr>
+          <w:rFonts w:asciiTheme="majorBidi" w:hAnsiTheme="majorBidi" w:cstheme="majorBidi"/>
+          <w:sz w:val="28"/>
+          <w:szCs w:val="28"/>
+          <w14:textOutline w14:w="9525" w14:cap="rnd" w14:cmpd="sng" w14:algn="ctr">
+            <w14:noFill/>
+            <w14:prstDash w14:val="solid"/>
+            <w14:bevel/>
+          </w14:textOutline>
+        </w:rPr>
+      </w:pPr>
+      <w:r>
+        <w:rPr>
+          <w:rFonts w:asciiTheme="majorBidi" w:hAnsiTheme="majorBidi" w:cstheme="majorBidi"/>
+          <w:sz w:val="28"/>
+          <w:szCs w:val="28"/>
+          <w14:textOutline w14:w="9525" w14:cap="rnd" w14:cmpd="sng" w14:algn="ctr">
+            <w14:noFill/>
+            <w14:prstDash w14:val="solid"/>
+            <w14:bevel/>
+          </w14:textOutline>
+        </w:rPr>
+        <w:t xml:space="preserve">Linear </w:t>
+      </w:r>
+      <w:proofErr w:type="spellStart"/>
+      <w:r>
+        <w:rPr>
+          <w:rFonts w:asciiTheme="majorBidi" w:hAnsiTheme="majorBidi" w:cstheme="majorBidi"/>
+          <w:sz w:val="28"/>
+          <w:szCs w:val="28"/>
+          <w14:textOutline w14:w="9525" w14:cap="rnd" w14:cmpd="sng" w14:algn="ctr">
+            <w14:noFill/>
+            <w14:prstDash w14:val="solid"/>
+            <w14:bevel/>
+          </w14:textOutline>
+        </w:rPr>
+        <w:t>OneVsOne</w:t>
+      </w:r>
+      <w:proofErr w:type="spellEnd"/>
+      <w:r>
+        <w:rPr>
+          <w:rFonts w:asciiTheme="majorBidi" w:hAnsiTheme="majorBidi" w:cstheme="majorBidi"/>
+          <w:sz w:val="28"/>
+          <w:szCs w:val="28"/>
+          <w14:textOutline w14:w="9525" w14:cap="rnd" w14:cmpd="sng" w14:algn="ctr">
+            <w14:noFill/>
+            <w14:prstDash w14:val="solid"/>
+            <w14:bevel/>
+          </w14:textOutline>
+        </w:rPr>
+        <w:t>:</w:t>
+      </w:r>
+    </w:p>
+    <w:p>
+      <w:pPr>
+        <w:spacing w:after="60"/>
+        <w:ind w:left="180" w:firstLine="270"/>
+        <w:rPr>
+          <w:rFonts w:asciiTheme="majorBidi" w:hAnsiTheme="majorBidi" w:cstheme="majorBidi"/>
+          <w:sz w:val="28"/>
+          <w:szCs w:val="28"/>
+          <w14:textOutline w14:w="9525" w14:cap="rnd" w14:cmpd="sng" w14:algn="ctr">
+            <w14:noFill/>
+            <w14:prstDash w14:val="solid"/>
+            <w14:bevel/>
+          </w14:textOutline>
+        </w:rPr>
+      </w:pPr>
+      <w:r>
+        <w:rPr>
+          <w:rFonts w:asciiTheme="majorBidi" w:hAnsiTheme="majorBidi" w:cstheme="majorBidi"/>
+          <w:sz w:val="28"/>
+          <w:szCs w:val="28"/>
+          <w14:textOutline w14:w="9525" w14:cap="rnd" w14:cmpd="sng" w14:algn="ctr">
+            <w14:noFill/>
+            <w14:prstDash w14:val="solid"/>
+            <w14:bevel/>
+          </w14:textOutline>
+        </w:rPr>
+        <w:t>C = 0.13</w:t>
+      </w:r>
+    </w:p>
+    <w:p>
+      <w:pPr>
+        <w:spacing w:after="60"/>
+        <w:ind w:left="180"/>
+        <w:rPr>
+          <w:rFonts w:asciiTheme="majorBidi" w:hAnsiTheme="majorBidi" w:cstheme="majorBidi"/>
+          <w:sz w:val="28"/>
+          <w:szCs w:val="28"/>
+          <w14:textOutline w14:w="9525" w14:cap="rnd" w14:cmpd="sng" w14:algn="ctr">
+            <w14:noFill/>
+            <w14:prstDash w14:val="solid"/>
+            <w14:bevel/>
+          </w14:textOutline>
+        </w:rPr>
+      </w:pPr>
+      <w:r>
+        <w:rPr>
+          <w:rFonts w:asciiTheme="majorBidi" w:hAnsiTheme="majorBidi" w:cstheme="majorBidi"/>
+          <w:sz w:val="28"/>
+          <w:szCs w:val="28"/>
+          <w14:textOutline w14:w="9525" w14:cap="rnd" w14:cmpd="sng" w14:algn="ctr">
+            <w14:noFill/>
+            <w14:prstDash w14:val="solid"/>
+            <w14:bevel/>
+          </w14:textOutline>
+        </w:rPr>
+        <w:t xml:space="preserve">For Decision Trees, </w:t>
+      </w:r>
+      <w:r>
+        <w:rPr>
+          <w:rFonts w:asciiTheme="majorBidi" w:hAnsiTheme="majorBidi" w:cstheme="majorBidi"/>
+          <w:sz w:val="28"/>
+          <w:szCs w:val="28"/>
+          <w14:textOutline w14:w="9525" w14:cap="rnd" w14:cmpd="sng" w14:algn="ctr">
+            <w14:noFill/>
+            <w14:prstDash w14:val="solid"/>
+            <w14:bevel/>
+          </w14:textOutline>
+        </w:rPr>
+        <w:t>a max depth of 4 had the best result.</w:t>
+      </w:r>
+    </w:p>
+    <w:p>
+      <w:pPr>
+        <w:spacing w:after="60"/>
+        <w:ind w:left="180"/>
+        <w:rPr>
+          <w:rFonts w:asciiTheme="majorBidi" w:hAnsiTheme="majorBidi" w:cstheme="majorBidi"/>
           <w:sz w:val="28"/>
           <w:szCs w:val="28"/>
           <w14:textOutline w14:w="9525" w14:cap="rnd" w14:cmpd="sng" w14:algn="ctr">
@@ -388,18 +1740,13 @@
     </w:p>
     <w:p>
       <w:pPr>
-        <w:pStyle w:val="ListParagraph"/>
-        <w:numPr>
-          <w:ilvl w:val="0"/>
-          <w:numId w:val="1"/>
-        </w:numPr>
-        <w:spacing w:after="360"/>
+        <w:spacing w:after="120"/>
         <w:rPr>
           <w:rFonts w:asciiTheme="majorBidi" w:hAnsiTheme="majorBidi" w:cstheme="majorBidi"/>
           <w:b/>
           <w:bCs/>
-          <w:sz w:val="28"/>
-          <w:szCs w:val="28"/>
+          <w:sz w:val="32"/>
+          <w:szCs w:val="32"/>
           <w14:textOutline w14:w="9525" w14:cap="rnd" w14:cmpd="sng" w14:algn="ctr">
             <w14:noFill/>
             <w14:prstDash w14:val="solid"/>
@@ -407,47 +1754,28 @@
           </w14:textOutline>
         </w:rPr>
       </w:pPr>
-      <w:proofErr w:type="spellStart"/>
       <w:r>
         <w:rPr>
           <w:rFonts w:asciiTheme="majorBidi" w:hAnsiTheme="majorBidi" w:cstheme="majorBidi"/>
           <w:b/>
           <w:bCs/>
-          <w:sz w:val="28"/>
-          <w:szCs w:val="28"/>
-          <w14:textOutline w14:w="9525" w14:cap="rnd" w14:cmpd="sng" w14:algn="ctr">
-            <w14:noFill/>
-            <w14:prstDash w14:val="solid"/>
-            <w14:bevel/>
-          </w14:textOutline>
-        </w:rPr>
-        <w:t>Hyperparamters</w:t>
-      </w:r>
-      <w:proofErr w:type="spellEnd"/>
-      <w:r>
-        <w:rPr>
-          <w:rFonts w:asciiTheme="majorBidi" w:hAnsiTheme="majorBidi" w:cstheme="majorBidi"/>
-          <w:b/>
-          <w:bCs/>
-          <w:sz w:val="28"/>
-          <w:szCs w:val="28"/>
-          <w14:textOutline w14:w="9525" w14:cap="rnd" w14:cmpd="sng" w14:algn="ctr">
-            <w14:noFill/>
-            <w14:prstDash w14:val="solid"/>
-            <w14:bevel/>
-          </w14:textOutline>
-        </w:rPr>
-        <w:t>:</w:t>
+          <w:sz w:val="32"/>
+          <w:szCs w:val="32"/>
+          <w14:textOutline w14:w="9525" w14:cap="rnd" w14:cmpd="sng" w14:algn="ctr">
+            <w14:noFill/>
+            <w14:prstDash w14:val="solid"/>
+            <w14:bevel/>
+          </w14:textOutline>
+        </w:rPr>
+        <w:t>Conclusion:</w:t>
       </w:r>
     </w:p>
     <w:p>
       <w:pPr>
-        <w:spacing w:after="360"/>
-        <w:ind w:left="450"/>
-        <w:rPr>
-          <w:rFonts w:asciiTheme="majorBidi" w:hAnsiTheme="majorBidi" w:cstheme="majorBidi"/>
-          <w:b/>
-          <w:bCs/>
+        <w:spacing w:after="120"/>
+        <w:ind w:left="180"/>
+        <w:rPr>
+          <w:rFonts w:cstheme="minorHAnsi"/>
           <w:sz w:val="28"/>
           <w:szCs w:val="28"/>
           <w14:textOutline w14:w="9525" w14:cap="rnd" w14:cmpd="sng" w14:algn="ctr">
@@ -457,59 +1785,60 @@
           </w14:textOutline>
         </w:rPr>
       </w:pPr>
-    </w:p>
-    <w:p>
-      <w:pPr>
-        <w:pStyle w:val="ListParagraph"/>
-        <w:numPr>
-          <w:ilvl w:val="0"/>
-          <w:numId w:val="1"/>
-        </w:numPr>
-        <w:spacing w:after="360"/>
-        <w:rPr>
-          <w:rFonts w:asciiTheme="majorBidi" w:hAnsiTheme="majorBidi" w:cstheme="majorBidi"/>
-          <w:b/>
-          <w:bCs/>
-          <w:sz w:val="28"/>
-          <w:szCs w:val="28"/>
-          <w14:textOutline w14:w="9525" w14:cap="rnd" w14:cmpd="sng" w14:algn="ctr">
-            <w14:noFill/>
-            <w14:prstDash w14:val="solid"/>
-            <w14:bevel/>
-          </w14:textOutline>
-        </w:rPr>
-      </w:pPr>
-      <w:r>
-        <w:rPr>
-          <w:rFonts w:asciiTheme="majorBidi" w:hAnsiTheme="majorBidi" w:cstheme="majorBidi"/>
-          <w:b/>
-          <w:bCs/>
-          <w:sz w:val="28"/>
-          <w:szCs w:val="28"/>
-          <w14:textOutline w14:w="9525" w14:cap="rnd" w14:cmpd="sng" w14:algn="ctr">
-            <w14:noFill/>
-            <w14:prstDash w14:val="solid"/>
-            <w14:bevel/>
-          </w14:textOutline>
-        </w:rPr>
-        <w:t>Conclusion:</w:t>
-      </w:r>
-    </w:p>
-    <w:p>
-      <w:pPr>
-        <w:spacing w:after="360"/>
-        <w:ind w:left="450"/>
-        <w:rPr>
-          <w:rFonts w:asciiTheme="majorBidi" w:hAnsiTheme="majorBidi" w:cstheme="majorBidi"/>
-          <w:sz w:val="28"/>
-          <w:szCs w:val="28"/>
-          <w14:textOutline w14:w="9525" w14:cap="rnd" w14:cmpd="sng" w14:algn="ctr">
-            <w14:noFill/>
-            <w14:prstDash w14:val="solid"/>
-            <w14:bevel/>
-          </w14:textOutline>
-        </w:rPr>
-      </w:pPr>
+      <w:r>
+        <w:rPr>
+          <w:rFonts w:cstheme="minorHAnsi"/>
+          <w:sz w:val="28"/>
+          <w:szCs w:val="28"/>
+          <w14:textOutline w14:w="9525" w14:cap="rnd" w14:cmpd="sng" w14:algn="ctr">
+            <w14:noFill/>
+            <w14:prstDash w14:val="solid"/>
+            <w14:bevel/>
+          </w14:textOutline>
+        </w:rPr>
+        <w:t>We noticed that RBF have the highest training accuracy at 66.8%</w:t>
+      </w:r>
+      <w:r>
+        <w:rPr>
+          <w:rFonts w:cstheme="minorHAnsi"/>
+          <w:sz w:val="28"/>
+          <w:szCs w:val="28"/>
+          <w14:textOutline w14:w="9525" w14:cap="rnd" w14:cmpd="sng" w14:algn="ctr">
+            <w14:noFill/>
+            <w14:prstDash w14:val="solid"/>
+            <w14:bevel/>
+          </w14:textOutline>
+        </w:rPr>
+        <w:t xml:space="preserve"> which higher than </w:t>
+      </w:r>
+      <w:proofErr w:type="spellStart"/>
+      <w:r>
+        <w:rPr>
+          <w:rFonts w:cstheme="minorHAnsi"/>
+          <w:sz w:val="28"/>
+          <w:szCs w:val="28"/>
+          <w14:textOutline w14:w="9525" w14:cap="rnd" w14:cmpd="sng" w14:algn="ctr">
+            <w14:noFill/>
+            <w14:prstDash w14:val="solid"/>
+            <w14:bevel/>
+          </w14:textOutline>
+        </w:rPr>
+        <w:t>OneVsOne</w:t>
+      </w:r>
+      <w:proofErr w:type="spellEnd"/>
+      <w:r>
+        <w:rPr>
+          <w:rFonts w:cstheme="minorHAnsi"/>
+          <w:sz w:val="28"/>
+          <w:szCs w:val="28"/>
+          <w14:textOutline w14:w="9525" w14:cap="rnd" w14:cmpd="sng" w14:algn="ctr">
+            <w14:noFill/>
+            <w14:prstDash w14:val="solid"/>
+            <w14:bevel/>
+          </w14:textOutline>
+        </w:rPr>
+        <w:t xml:space="preserve"> by 13.9% and beats the highest accuracy gotten in the decision trees by a 1% difference.</w:t>
+      </w:r>
     </w:p>
     <w:sectPr>
       <w:pgSz w:w="12240" w:h="15840"/>
@@ -524,6 +1853,119 @@
 <file path=word/numbering.xml><?xml version="1.0" encoding="utf-8"?>
 <w:numbering xmlns:wpc="http://schemas.microsoft.com/office/word/2010/wordprocessingCanvas" xmlns:cx="http://schemas.microsoft.com/office/drawing/2014/chartex" xmlns:cx1="http://schemas.microsoft.com/office/drawing/2015/9/8/chartex" xmlns:cx2="http://schemas.microsoft.com/office/drawing/2015/10/21/chartex" xmlns:cx3="http://schemas.microsoft.com/office/drawing/2016/5/9/chartex" xmlns:cx4="http://schemas.microsoft.com/office/drawing/2016/5/10/chartex" xmlns:cx5="http://schemas.microsoft.com/office/drawing/2016/5/11/chartex" xmlns:cx6="http://schemas.microsoft.com/office/drawing/2016/5/12/chartex" xmlns:cx7="http://schemas.microsoft.com/office/drawing/2016/5/13/chartex" xmlns:cx8="http://schemas.microsoft.com/office/drawing/2016/5/14/chartex" xmlns:mc="http://schemas.openxmlformats.org/markup-compatibility/2006" xmlns:aink="http://schemas.microsoft.com/office/drawing/2016/ink" xmlns:am3d="http://schemas.microsoft.com/office/drawing/2017/model3d" xmlns:o="urn:schemas-microsoft-com:office:office" xmlns:oel="http://schemas.microsoft.com/office/2019/extlst" xmlns:r="http://schemas.openxmlformats.org/officeDocument/2006/relationships" xmlns:m="http://schemas.openxmlformats.org/officeDocument/2006/math" xmlns:v="urn:schemas-microsoft-com:vml" xmlns:wp14="http://schemas.microsoft.com/office/word/2010/wordprocessingDrawing" xmlns:wp="http://schemas.openxmlformats.org/drawingml/2006/wordprocessingDrawing" xmlns:w10="urn:schemas-microsoft-com:office:word" xmlns:w="http://schemas.openxmlformats.org/wordprocessingml/2006/main" xmlns:w14="http://schemas.microsoft.com/office/word/2010/wordml" xmlns:w15="http://schemas.microsoft.com/office/word/2012/wordml" xmlns:w16cex="http://schemas.microsoft.com/office/word/2018/wordml/cex" xmlns:w16cid="http://schemas.microsoft.com/office/word/2016/wordml/cid" xmlns:w16="http://schemas.microsoft.com/office/word/2018/wordml" xmlns:w16sdtdh="http://schemas.microsoft.com/office/word/2020/wordml/sdtdatahash" xmlns:w16se="http://schemas.microsoft.com/office/word/2015/wordml/symex" xmlns:wpg="http://schemas.microsoft.com/office/word/2010/wordprocessingGroup" xmlns:wpi="http://schemas.microsoft.com/office/word/2010/wordprocessingInk" xmlns:wne="http://schemas.microsoft.com/office/word/2006/wordml" xmlns:wps="http://schemas.microsoft.com/office/word/2010/wordprocessingShape" mc:Ignorable="w14 w15 w16se w16cid w16 w16cex w16sdtdh wp14">
   <w:abstractNum w:abstractNumId="0" w15:restartNumberingAfterBreak="0">
+    <w:nsid w:val="4C244972"/>
+    <w:multiLevelType w:val="hybridMultilevel"/>
+    <w:tmpl w:val="C6AADACC"/>
+    <w:lvl w:ilvl="0" w:tplc="04090001">
+      <w:start w:val="1"/>
+      <w:numFmt w:val="bullet"/>
+      <w:lvlText w:val=""/>
+      <w:lvlJc w:val="left"/>
+      <w:pPr>
+        <w:ind w:left="900" w:hanging="360"/>
+      </w:pPr>
+      <w:rPr>
+        <w:rFonts w:ascii="Symbol" w:hAnsi="Symbol" w:hint="default"/>
+      </w:rPr>
+    </w:lvl>
+    <w:lvl w:ilvl="1" w:tplc="04090003" w:tentative="1">
+      <w:start w:val="1"/>
+      <w:numFmt w:val="bullet"/>
+      <w:lvlText w:val="o"/>
+      <w:lvlJc w:val="left"/>
+      <w:pPr>
+        <w:ind w:left="1620" w:hanging="360"/>
+      </w:pPr>
+      <w:rPr>
+        <w:rFonts w:ascii="Courier New" w:hAnsi="Courier New" w:cs="Courier New" w:hint="default"/>
+      </w:rPr>
+    </w:lvl>
+    <w:lvl w:ilvl="2" w:tplc="04090005" w:tentative="1">
+      <w:start w:val="1"/>
+      <w:numFmt w:val="bullet"/>
+      <w:lvlText w:val=""/>
+      <w:lvlJc w:val="left"/>
+      <w:pPr>
+        <w:ind w:left="2340" w:hanging="360"/>
+      </w:pPr>
+      <w:rPr>
+        <w:rFonts w:ascii="Wingdings" w:hAnsi="Wingdings" w:hint="default"/>
+      </w:rPr>
+    </w:lvl>
+    <w:lvl w:ilvl="3" w:tplc="04090001" w:tentative="1">
+      <w:start w:val="1"/>
+      <w:numFmt w:val="bullet"/>
+      <w:lvlText w:val=""/>
+      <w:lvlJc w:val="left"/>
+      <w:pPr>
+        <w:ind w:left="3060" w:hanging="360"/>
+      </w:pPr>
+      <w:rPr>
+        <w:rFonts w:ascii="Symbol" w:hAnsi="Symbol" w:hint="default"/>
+      </w:rPr>
+    </w:lvl>
+    <w:lvl w:ilvl="4" w:tplc="04090003" w:tentative="1">
+      <w:start w:val="1"/>
+      <w:numFmt w:val="bullet"/>
+      <w:lvlText w:val="o"/>
+      <w:lvlJc w:val="left"/>
+      <w:pPr>
+        <w:ind w:left="3780" w:hanging="360"/>
+      </w:pPr>
+      <w:rPr>
+        <w:rFonts w:ascii="Courier New" w:hAnsi="Courier New" w:cs="Courier New" w:hint="default"/>
+      </w:rPr>
+    </w:lvl>
+    <w:lvl w:ilvl="5" w:tplc="04090005" w:tentative="1">
+      <w:start w:val="1"/>
+      <w:numFmt w:val="bullet"/>
+      <w:lvlText w:val=""/>
+      <w:lvlJc w:val="left"/>
+      <w:pPr>
+        <w:ind w:left="4500" w:hanging="360"/>
+      </w:pPr>
+      <w:rPr>
+        <w:rFonts w:ascii="Wingdings" w:hAnsi="Wingdings" w:hint="default"/>
+      </w:rPr>
+    </w:lvl>
+    <w:lvl w:ilvl="6" w:tplc="04090001" w:tentative="1">
+      <w:start w:val="1"/>
+      <w:numFmt w:val="bullet"/>
+      <w:lvlText w:val=""/>
+      <w:lvlJc w:val="left"/>
+      <w:pPr>
+        <w:ind w:left="5220" w:hanging="360"/>
+      </w:pPr>
+      <w:rPr>
+        <w:rFonts w:ascii="Symbol" w:hAnsi="Symbol" w:hint="default"/>
+      </w:rPr>
+    </w:lvl>
+    <w:lvl w:ilvl="7" w:tplc="04090003" w:tentative="1">
+      <w:start w:val="1"/>
+      <w:numFmt w:val="bullet"/>
+      <w:lvlText w:val="o"/>
+      <w:lvlJc w:val="left"/>
+      <w:pPr>
+        <w:ind w:left="5940" w:hanging="360"/>
+      </w:pPr>
+      <w:rPr>
+        <w:rFonts w:ascii="Courier New" w:hAnsi="Courier New" w:cs="Courier New" w:hint="default"/>
+      </w:rPr>
+    </w:lvl>
+    <w:lvl w:ilvl="8" w:tplc="04090005" w:tentative="1">
+      <w:start w:val="1"/>
+      <w:numFmt w:val="bullet"/>
+      <w:lvlText w:val=""/>
+      <w:lvlJc w:val="left"/>
+      <w:pPr>
+        <w:ind w:left="6660" w:hanging="360"/>
+      </w:pPr>
+      <w:rPr>
+        <w:rFonts w:ascii="Wingdings" w:hAnsi="Wingdings" w:hint="default"/>
+      </w:rPr>
+    </w:lvl>
+  </w:abstractNum>
+  <w:abstractNum w:abstractNumId="1" w15:restartNumberingAfterBreak="0">
     <w:nsid w:val="509C2553"/>
     <w:multiLevelType w:val="hybridMultilevel"/>
     <w:tmpl w:val="28DE4DAC"/>
@@ -636,6 +2078,9 @@
     </w:lvl>
   </w:abstractNum>
   <w:num w:numId="1" w16cid:durableId="1307658998">
+    <w:abstractNumId w:val="1"/>
+  </w:num>
+  <w:num w:numId="2" w16cid:durableId="1754668178">
     <w:abstractNumId w:val="0"/>
   </w:num>
 </w:numbering>
@@ -813,7 +2258,7 @@
     <w:lsdException w:name="Table Web 2" w:semiHidden="1" w:unhideWhenUsed="1"/>
     <w:lsdException w:name="Table Web 3" w:semiHidden="1" w:unhideWhenUsed="1"/>
     <w:lsdException w:name="Balloon Text" w:semiHidden="1" w:unhideWhenUsed="1"/>
-    <w:lsdException w:name="Table Grid" w:uiPriority="39"/>
+    <w:lsdException w:name="Table Grid" w:uiPriority="59"/>
     <w:lsdException w:name="Table Theme" w:semiHidden="1" w:unhideWhenUsed="1"/>
     <w:lsdException w:name="Placeholder Text" w:semiHidden="1"/>
     <w:lsdException w:name="No Spacing" w:uiPriority="1" w:qFormat="1"/>
@@ -1043,7 +2488,6 @@
   <w:style w:type="character" w:default="1" w:styleId="DefaultParagraphFont">
     <w:name w:val="Default Paragraph Font"/>
     <w:uiPriority w:val="1"/>
-    <w:semiHidden/>
     <w:unhideWhenUsed/>
   </w:style>
   <w:style w:type="table" w:default="1" w:styleId="TableNormal">
@@ -1078,10 +2522,438 @@
       <w:contextualSpacing/>
     </w:pPr>
   </w:style>
+  <w:style w:type="table" w:styleId="TableGrid">
+    <w:name w:val="Table Grid"/>
+    <w:basedOn w:val="TableNormal"/>
+    <w:uiPriority w:val="59"/>
+    <w:rsid w:val="00A01915"/>
+    <w:pPr>
+      <w:spacing w:after="0" w:line="240" w:lineRule="auto"/>
+    </w:pPr>
+    <w:tblPr>
+      <w:tblInd w:w="0" w:type="nil"/>
+      <w:tblBorders>
+        <w:top w:val="single" w:sz="4" w:space="0" w:color="000000" w:themeColor="text1"/>
+        <w:left w:val="single" w:sz="4" w:space="0" w:color="000000" w:themeColor="text1"/>
+        <w:bottom w:val="single" w:sz="4" w:space="0" w:color="000000" w:themeColor="text1"/>
+        <w:right w:val="single" w:sz="4" w:space="0" w:color="000000" w:themeColor="text1"/>
+        <w:insideH w:val="single" w:sz="4" w:space="0" w:color="000000" w:themeColor="text1"/>
+        <w:insideV w:val="single" w:sz="4" w:space="0" w:color="000000" w:themeColor="text1"/>
+      </w:tblBorders>
+    </w:tblPr>
+  </w:style>
 </w:styles>
 </file>
 
 <file path=word/charts/chart1.xml><?xml version="1.0" encoding="utf-8"?>
+<c:chartSpace xmlns:c="http://schemas.openxmlformats.org/drawingml/2006/chart" xmlns:a="http://schemas.openxmlformats.org/drawingml/2006/main" xmlns:r="http://schemas.openxmlformats.org/officeDocument/2006/relationships" xmlns:c16r2="http://schemas.microsoft.com/office/drawing/2015/06/chart">
+  <c:date1904 val="0"/>
+  <c:lang val="en-US"/>
+  <c:roundedCorners val="0"/>
+  <mc:AlternateContent xmlns:mc="http://schemas.openxmlformats.org/markup-compatibility/2006">
+    <mc:Choice xmlns:c14="http://schemas.microsoft.com/office/drawing/2007/8/2/chart" Requires="c14">
+      <c14:style val="102"/>
+    </mc:Choice>
+    <mc:Fallback>
+      <c:style val="2"/>
+    </mc:Fallback>
+  </mc:AlternateContent>
+  <c:chart>
+    <c:title>
+      <c:tx>
+        <c:rich>
+          <a:bodyPr rot="0" spcFirstLastPara="1" vertOverflow="ellipsis" vert="horz" wrap="square" anchor="ctr" anchorCtr="1"/>
+          <a:lstStyle/>
+          <a:p>
+            <a:pPr>
+              <a:defRPr sz="1400" b="0" i="0" u="none" strike="noStrike" kern="1200" spc="0" baseline="0">
+                <a:solidFill>
+                  <a:schemeClr val="tx1">
+                    <a:lumMod val="65000"/>
+                    <a:lumOff val="35000"/>
+                  </a:schemeClr>
+                </a:solidFill>
+                <a:latin typeface="+mn-lt"/>
+                <a:ea typeface="+mn-ea"/>
+                <a:cs typeface="+mn-cs"/>
+              </a:defRPr>
+            </a:pPr>
+            <a:r>
+              <a:rPr lang="en-US"/>
+              <a:t>Accuracy</a:t>
+            </a:r>
+          </a:p>
+        </c:rich>
+      </c:tx>
+      <c:overlay val="0"/>
+      <c:spPr>
+        <a:noFill/>
+        <a:ln>
+          <a:noFill/>
+        </a:ln>
+        <a:effectLst/>
+      </c:spPr>
+      <c:txPr>
+        <a:bodyPr rot="0" spcFirstLastPara="1" vertOverflow="ellipsis" vert="horz" wrap="square" anchor="ctr" anchorCtr="1"/>
+        <a:lstStyle/>
+        <a:p>
+          <a:pPr>
+            <a:defRPr sz="1400" b="0" i="0" u="none" strike="noStrike" kern="1200" spc="0" baseline="0">
+              <a:solidFill>
+                <a:schemeClr val="tx1">
+                  <a:lumMod val="65000"/>
+                  <a:lumOff val="35000"/>
+                </a:schemeClr>
+              </a:solidFill>
+              <a:latin typeface="+mn-lt"/>
+              <a:ea typeface="+mn-ea"/>
+              <a:cs typeface="+mn-cs"/>
+            </a:defRPr>
+          </a:pPr>
+          <a:endParaRPr lang="en-US"/>
+        </a:p>
+      </c:txPr>
+    </c:title>
+    <c:autoTitleDeleted val="0"/>
+    <c:plotArea>
+      <c:layout/>
+      <c:barChart>
+        <c:barDir val="col"/>
+        <c:grouping val="clustered"/>
+        <c:varyColors val="0"/>
+        <c:ser>
+          <c:idx val="0"/>
+          <c:order val="0"/>
+          <c:tx>
+            <c:strRef>
+              <c:f>Sheet1!$B$1</c:f>
+              <c:strCache>
+                <c:ptCount val="1"/>
+                <c:pt idx="0">
+                  <c:v>Training</c:v>
+                </c:pt>
+              </c:strCache>
+            </c:strRef>
+          </c:tx>
+          <c:spPr>
+            <a:solidFill>
+              <a:schemeClr val="accent1"/>
+            </a:solidFill>
+            <a:ln>
+              <a:noFill/>
+            </a:ln>
+            <a:effectLst/>
+          </c:spPr>
+          <c:invertIfNegative val="0"/>
+          <c:cat>
+            <c:strRef>
+              <c:f>Sheet1!$A$2:$A$4</c:f>
+              <c:strCache>
+                <c:ptCount val="3"/>
+                <c:pt idx="0">
+                  <c:v>RBF</c:v>
+                </c:pt>
+                <c:pt idx="1">
+                  <c:v>Linear OneVsOne</c:v>
+                </c:pt>
+                <c:pt idx="2">
+                  <c:v>AdaBoost Decision Tree</c:v>
+                </c:pt>
+              </c:strCache>
+            </c:strRef>
+          </c:cat>
+          <c:val>
+            <c:numRef>
+              <c:f>Sheet1!$B$2:$B$4</c:f>
+              <c:numCache>
+                <c:formatCode>General</c:formatCode>
+                <c:ptCount val="3"/>
+                <c:pt idx="0">
+                  <c:v>0.66800000000000004</c:v>
+                </c:pt>
+                <c:pt idx="1">
+                  <c:v>0.52900000000000003</c:v>
+                </c:pt>
+                <c:pt idx="2">
+                  <c:v>0.62</c:v>
+                </c:pt>
+              </c:numCache>
+            </c:numRef>
+          </c:val>
+          <c:extLst>
+            <c:ext xmlns:c16="http://schemas.microsoft.com/office/drawing/2014/chart" uri="{C3380CC4-5D6E-409C-BE32-E72D297353CC}">
+              <c16:uniqueId val="{00000000-6BB8-411F-B675-0E79E85B5C07}"/>
+            </c:ext>
+          </c:extLst>
+        </c:ser>
+        <c:ser>
+          <c:idx val="1"/>
+          <c:order val="1"/>
+          <c:tx>
+            <c:strRef>
+              <c:f>Sheet1!$C$1</c:f>
+              <c:strCache>
+                <c:ptCount val="1"/>
+                <c:pt idx="0">
+                  <c:v>Testing</c:v>
+                </c:pt>
+              </c:strCache>
+            </c:strRef>
+          </c:tx>
+          <c:spPr>
+            <a:solidFill>
+              <a:schemeClr val="accent2"/>
+            </a:solidFill>
+            <a:ln>
+              <a:noFill/>
+            </a:ln>
+            <a:effectLst/>
+          </c:spPr>
+          <c:invertIfNegative val="0"/>
+          <c:cat>
+            <c:strRef>
+              <c:f>Sheet1!$A$2:$A$4</c:f>
+              <c:strCache>
+                <c:ptCount val="3"/>
+                <c:pt idx="0">
+                  <c:v>RBF</c:v>
+                </c:pt>
+                <c:pt idx="1">
+                  <c:v>Linear OneVsOne</c:v>
+                </c:pt>
+                <c:pt idx="2">
+                  <c:v>AdaBoost Decision Tree</c:v>
+                </c:pt>
+              </c:strCache>
+            </c:strRef>
+          </c:cat>
+          <c:val>
+            <c:numRef>
+              <c:f>Sheet1!$C$2:$C$4</c:f>
+              <c:numCache>
+                <c:formatCode>General</c:formatCode>
+                <c:ptCount val="3"/>
+                <c:pt idx="0">
+                  <c:v>0.8</c:v>
+                </c:pt>
+                <c:pt idx="1">
+                  <c:v>0.8</c:v>
+                </c:pt>
+                <c:pt idx="2">
+                  <c:v>0.9</c:v>
+                </c:pt>
+              </c:numCache>
+            </c:numRef>
+          </c:val>
+          <c:extLst>
+            <c:ext xmlns:c16="http://schemas.microsoft.com/office/drawing/2014/chart" uri="{C3380CC4-5D6E-409C-BE32-E72D297353CC}">
+              <c16:uniqueId val="{00000001-6BB8-411F-B675-0E79E85B5C07}"/>
+            </c:ext>
+          </c:extLst>
+        </c:ser>
+        <c:dLbls>
+          <c:showLegendKey val="0"/>
+          <c:showVal val="0"/>
+          <c:showCatName val="0"/>
+          <c:showSerName val="0"/>
+          <c:showPercent val="0"/>
+          <c:showBubbleSize val="0"/>
+        </c:dLbls>
+        <c:gapWidth val="219"/>
+        <c:overlap val="-27"/>
+        <c:axId val="29434816"/>
+        <c:axId val="29431904"/>
+      </c:barChart>
+      <c:catAx>
+        <c:axId val="29434816"/>
+        <c:scaling>
+          <c:orientation val="minMax"/>
+        </c:scaling>
+        <c:delete val="0"/>
+        <c:axPos val="b"/>
+        <c:numFmt formatCode="General" sourceLinked="1"/>
+        <c:majorTickMark val="none"/>
+        <c:minorTickMark val="none"/>
+        <c:tickLblPos val="nextTo"/>
+        <c:spPr>
+          <a:noFill/>
+          <a:ln w="9525" cap="flat" cmpd="sng" algn="ctr">
+            <a:solidFill>
+              <a:schemeClr val="tx1">
+                <a:lumMod val="15000"/>
+                <a:lumOff val="85000"/>
+              </a:schemeClr>
+            </a:solidFill>
+            <a:round/>
+          </a:ln>
+          <a:effectLst/>
+        </c:spPr>
+        <c:txPr>
+          <a:bodyPr rot="-60000000" spcFirstLastPara="1" vertOverflow="ellipsis" vert="horz" wrap="square" anchor="ctr" anchorCtr="1"/>
+          <a:lstStyle/>
+          <a:p>
+            <a:pPr>
+              <a:defRPr sz="900" b="0" i="0" u="none" strike="noStrike" kern="1200" baseline="0">
+                <a:solidFill>
+                  <a:schemeClr val="tx1">
+                    <a:lumMod val="65000"/>
+                    <a:lumOff val="35000"/>
+                  </a:schemeClr>
+                </a:solidFill>
+                <a:latin typeface="+mn-lt"/>
+                <a:ea typeface="+mn-ea"/>
+                <a:cs typeface="+mn-cs"/>
+              </a:defRPr>
+            </a:pPr>
+            <a:endParaRPr lang="en-US"/>
+          </a:p>
+        </c:txPr>
+        <c:crossAx val="29431904"/>
+        <c:crosses val="autoZero"/>
+        <c:auto val="1"/>
+        <c:lblAlgn val="ctr"/>
+        <c:lblOffset val="100"/>
+        <c:noMultiLvlLbl val="0"/>
+      </c:catAx>
+      <c:valAx>
+        <c:axId val="29431904"/>
+        <c:scaling>
+          <c:orientation val="minMax"/>
+          <c:max val="1"/>
+        </c:scaling>
+        <c:delete val="0"/>
+        <c:axPos val="l"/>
+        <c:majorGridlines>
+          <c:spPr>
+            <a:ln w="9525" cap="flat" cmpd="sng" algn="ctr">
+              <a:solidFill>
+                <a:schemeClr val="tx1">
+                  <a:lumMod val="15000"/>
+                  <a:lumOff val="85000"/>
+                </a:schemeClr>
+              </a:solidFill>
+              <a:round/>
+            </a:ln>
+            <a:effectLst/>
+          </c:spPr>
+        </c:majorGridlines>
+        <c:numFmt formatCode="0.0%" sourceLinked="0"/>
+        <c:majorTickMark val="none"/>
+        <c:minorTickMark val="none"/>
+        <c:tickLblPos val="nextTo"/>
+        <c:spPr>
+          <a:noFill/>
+          <a:ln>
+            <a:noFill/>
+          </a:ln>
+          <a:effectLst/>
+        </c:spPr>
+        <c:txPr>
+          <a:bodyPr rot="-60000000" spcFirstLastPara="1" vertOverflow="ellipsis" vert="horz" wrap="square" anchor="ctr" anchorCtr="1"/>
+          <a:lstStyle/>
+          <a:p>
+            <a:pPr>
+              <a:defRPr sz="900" b="0" i="0" u="none" strike="noStrike" kern="1200" baseline="0">
+                <a:solidFill>
+                  <a:schemeClr val="tx1">
+                    <a:lumMod val="65000"/>
+                    <a:lumOff val="35000"/>
+                  </a:schemeClr>
+                </a:solidFill>
+                <a:latin typeface="+mn-lt"/>
+                <a:ea typeface="+mn-ea"/>
+                <a:cs typeface="+mn-cs"/>
+              </a:defRPr>
+            </a:pPr>
+            <a:endParaRPr lang="en-US"/>
+          </a:p>
+        </c:txPr>
+        <c:crossAx val="29434816"/>
+        <c:crosses val="autoZero"/>
+        <c:crossBetween val="between"/>
+      </c:valAx>
+      <c:spPr>
+        <a:noFill/>
+        <a:ln>
+          <a:noFill/>
+        </a:ln>
+        <a:effectLst/>
+      </c:spPr>
+    </c:plotArea>
+    <c:legend>
+      <c:legendPos val="b"/>
+      <c:overlay val="0"/>
+      <c:spPr>
+        <a:noFill/>
+        <a:ln>
+          <a:noFill/>
+        </a:ln>
+        <a:effectLst/>
+      </c:spPr>
+      <c:txPr>
+        <a:bodyPr rot="0" spcFirstLastPara="1" vertOverflow="ellipsis" vert="horz" wrap="square" anchor="ctr" anchorCtr="1"/>
+        <a:lstStyle/>
+        <a:p>
+          <a:pPr>
+            <a:defRPr sz="900" b="0" i="0" u="none" strike="noStrike" kern="1200" baseline="0">
+              <a:solidFill>
+                <a:schemeClr val="tx1">
+                  <a:lumMod val="65000"/>
+                  <a:lumOff val="35000"/>
+                </a:schemeClr>
+              </a:solidFill>
+              <a:latin typeface="+mn-lt"/>
+              <a:ea typeface="+mn-ea"/>
+              <a:cs typeface="+mn-cs"/>
+            </a:defRPr>
+          </a:pPr>
+          <a:endParaRPr lang="en-US"/>
+        </a:p>
+      </c:txPr>
+    </c:legend>
+    <c:plotVisOnly val="1"/>
+    <c:dispBlanksAs val="gap"/>
+    <c:extLst>
+      <c:ext xmlns:c16r3="http://schemas.microsoft.com/office/drawing/2017/03/chart" uri="{56B9EC1D-385E-4148-901F-78D8002777C0}">
+        <c16r3:dataDisplayOptions16>
+          <c16r3:dispNaAsBlank val="1"/>
+        </c16r3:dataDisplayOptions16>
+      </c:ext>
+    </c:extLst>
+    <c:showDLblsOverMax val="0"/>
+  </c:chart>
+  <c:spPr>
+    <a:solidFill>
+      <a:schemeClr val="bg1"/>
+    </a:solidFill>
+    <a:ln w="9525" cap="flat" cmpd="sng" algn="ctr">
+      <a:solidFill>
+        <a:schemeClr val="tx1">
+          <a:lumMod val="15000"/>
+          <a:lumOff val="85000"/>
+        </a:schemeClr>
+      </a:solidFill>
+      <a:round/>
+    </a:ln>
+    <a:effectLst/>
+  </c:spPr>
+  <c:txPr>
+    <a:bodyPr/>
+    <a:lstStyle/>
+    <a:p>
+      <a:pPr>
+        <a:defRPr/>
+      </a:pPr>
+      <a:endParaRPr lang="en-US"/>
+    </a:p>
+  </c:txPr>
+  <c:externalData r:id="rId3">
+    <c:autoUpdate val="0"/>
+  </c:externalData>
+</c:chartSpace>
+</file>
+
+<file path=word/charts/chart2.xml><?xml version="1.0" encoding="utf-8"?>
 <c:chartSpace xmlns:c="http://schemas.openxmlformats.org/drawingml/2006/chart" xmlns:a="http://schemas.openxmlformats.org/drawingml/2006/main" xmlns:r="http://schemas.openxmlformats.org/officeDocument/2006/relationships" xmlns:c16r2="http://schemas.microsoft.com/office/drawing/2015/06/chart">
   <c:date1904 val="0"/>
   <c:lang val="en-US"/>
@@ -1493,414 +3365,6 @@
 </c:chartSpace>
 </file>
 
-<file path=word/charts/chart2.xml><?xml version="1.0" encoding="utf-8"?>
-<c:chartSpace xmlns:c="http://schemas.openxmlformats.org/drawingml/2006/chart" xmlns:a="http://schemas.openxmlformats.org/drawingml/2006/main" xmlns:r="http://schemas.openxmlformats.org/officeDocument/2006/relationships" xmlns:c16r2="http://schemas.microsoft.com/office/drawing/2015/06/chart">
-  <c:date1904 val="0"/>
-  <c:lang val="en-US"/>
-  <c:roundedCorners val="0"/>
-  <mc:AlternateContent xmlns:mc="http://schemas.openxmlformats.org/markup-compatibility/2006">
-    <mc:Choice xmlns:c14="http://schemas.microsoft.com/office/drawing/2007/8/2/chart" Requires="c14">
-      <c14:style val="102"/>
-    </mc:Choice>
-    <mc:Fallback>
-      <c:style val="2"/>
-    </mc:Fallback>
-  </mc:AlternateContent>
-  <c:chart>
-    <c:title>
-      <c:tx>
-        <c:rich>
-          <a:bodyPr rot="0" spcFirstLastPara="1" vertOverflow="ellipsis" vert="horz" wrap="square" anchor="ctr" anchorCtr="1"/>
-          <a:lstStyle/>
-          <a:p>
-            <a:pPr>
-              <a:defRPr sz="1400" b="0" i="0" u="none" strike="noStrike" kern="1200" spc="0" baseline="0">
-                <a:solidFill>
-                  <a:schemeClr val="tx1">
-                    <a:lumMod val="65000"/>
-                    <a:lumOff val="35000"/>
-                  </a:schemeClr>
-                </a:solidFill>
-                <a:latin typeface="+mn-lt"/>
-                <a:ea typeface="+mn-ea"/>
-                <a:cs typeface="+mn-cs"/>
-              </a:defRPr>
-            </a:pPr>
-            <a:r>
-              <a:rPr lang="en-US"/>
-              <a:t>Accuracy</a:t>
-            </a:r>
-          </a:p>
-        </c:rich>
-      </c:tx>
-      <c:overlay val="0"/>
-      <c:spPr>
-        <a:noFill/>
-        <a:ln>
-          <a:noFill/>
-        </a:ln>
-        <a:effectLst/>
-      </c:spPr>
-      <c:txPr>
-        <a:bodyPr rot="0" spcFirstLastPara="1" vertOverflow="ellipsis" vert="horz" wrap="square" anchor="ctr" anchorCtr="1"/>
-        <a:lstStyle/>
-        <a:p>
-          <a:pPr>
-            <a:defRPr sz="1400" b="0" i="0" u="none" strike="noStrike" kern="1200" spc="0" baseline="0">
-              <a:solidFill>
-                <a:schemeClr val="tx1">
-                  <a:lumMod val="65000"/>
-                  <a:lumOff val="35000"/>
-                </a:schemeClr>
-              </a:solidFill>
-              <a:latin typeface="+mn-lt"/>
-              <a:ea typeface="+mn-ea"/>
-              <a:cs typeface="+mn-cs"/>
-            </a:defRPr>
-          </a:pPr>
-          <a:endParaRPr lang="en-US"/>
-        </a:p>
-      </c:txPr>
-    </c:title>
-    <c:autoTitleDeleted val="0"/>
-    <c:plotArea>
-      <c:layout/>
-      <c:barChart>
-        <c:barDir val="col"/>
-        <c:grouping val="clustered"/>
-        <c:varyColors val="0"/>
-        <c:ser>
-          <c:idx val="0"/>
-          <c:order val="0"/>
-          <c:tx>
-            <c:strRef>
-              <c:f>Sheet1!$B$1</c:f>
-              <c:strCache>
-                <c:ptCount val="1"/>
-                <c:pt idx="0">
-                  <c:v>Training</c:v>
-                </c:pt>
-              </c:strCache>
-            </c:strRef>
-          </c:tx>
-          <c:spPr>
-            <a:solidFill>
-              <a:schemeClr val="accent1"/>
-            </a:solidFill>
-            <a:ln>
-              <a:noFill/>
-            </a:ln>
-            <a:effectLst/>
-          </c:spPr>
-          <c:invertIfNegative val="0"/>
-          <c:cat>
-            <c:strRef>
-              <c:f>Sheet1!$A$2:$A$4</c:f>
-              <c:strCache>
-                <c:ptCount val="3"/>
-                <c:pt idx="0">
-                  <c:v>RBF</c:v>
-                </c:pt>
-                <c:pt idx="1">
-                  <c:v>Linear OneVsOne</c:v>
-                </c:pt>
-                <c:pt idx="2">
-                  <c:v>AdaBoost Decision Tree</c:v>
-                </c:pt>
-              </c:strCache>
-            </c:strRef>
-          </c:cat>
-          <c:val>
-            <c:numRef>
-              <c:f>Sheet1!$B$2:$B$4</c:f>
-              <c:numCache>
-                <c:formatCode>General</c:formatCode>
-                <c:ptCount val="3"/>
-                <c:pt idx="0">
-                  <c:v>0.66800000000000004</c:v>
-                </c:pt>
-                <c:pt idx="1">
-                  <c:v>0.52900000000000003</c:v>
-                </c:pt>
-                <c:pt idx="2">
-                  <c:v>0.62</c:v>
-                </c:pt>
-              </c:numCache>
-            </c:numRef>
-          </c:val>
-          <c:extLst>
-            <c:ext xmlns:c16="http://schemas.microsoft.com/office/drawing/2014/chart" uri="{C3380CC4-5D6E-409C-BE32-E72D297353CC}">
-              <c16:uniqueId val="{00000000-6BB8-411F-B675-0E79E85B5C07}"/>
-            </c:ext>
-          </c:extLst>
-        </c:ser>
-        <c:ser>
-          <c:idx val="1"/>
-          <c:order val="1"/>
-          <c:tx>
-            <c:strRef>
-              <c:f>Sheet1!$C$1</c:f>
-              <c:strCache>
-                <c:ptCount val="1"/>
-                <c:pt idx="0">
-                  <c:v>Testing</c:v>
-                </c:pt>
-              </c:strCache>
-            </c:strRef>
-          </c:tx>
-          <c:spPr>
-            <a:solidFill>
-              <a:schemeClr val="accent2"/>
-            </a:solidFill>
-            <a:ln>
-              <a:noFill/>
-            </a:ln>
-            <a:effectLst/>
-          </c:spPr>
-          <c:invertIfNegative val="0"/>
-          <c:cat>
-            <c:strRef>
-              <c:f>Sheet1!$A$2:$A$4</c:f>
-              <c:strCache>
-                <c:ptCount val="3"/>
-                <c:pt idx="0">
-                  <c:v>RBF</c:v>
-                </c:pt>
-                <c:pt idx="1">
-                  <c:v>Linear OneVsOne</c:v>
-                </c:pt>
-                <c:pt idx="2">
-                  <c:v>AdaBoost Decision Tree</c:v>
-                </c:pt>
-              </c:strCache>
-            </c:strRef>
-          </c:cat>
-          <c:val>
-            <c:numRef>
-              <c:f>Sheet1!$C$2:$C$4</c:f>
-              <c:numCache>
-                <c:formatCode>General</c:formatCode>
-                <c:ptCount val="3"/>
-                <c:pt idx="0">
-                  <c:v>0.8</c:v>
-                </c:pt>
-                <c:pt idx="1">
-                  <c:v>0.8</c:v>
-                </c:pt>
-                <c:pt idx="2">
-                  <c:v>0.9</c:v>
-                </c:pt>
-              </c:numCache>
-            </c:numRef>
-          </c:val>
-          <c:extLst>
-            <c:ext xmlns:c16="http://schemas.microsoft.com/office/drawing/2014/chart" uri="{C3380CC4-5D6E-409C-BE32-E72D297353CC}">
-              <c16:uniqueId val="{00000001-6BB8-411F-B675-0E79E85B5C07}"/>
-            </c:ext>
-          </c:extLst>
-        </c:ser>
-        <c:dLbls>
-          <c:showLegendKey val="0"/>
-          <c:showVal val="0"/>
-          <c:showCatName val="0"/>
-          <c:showSerName val="0"/>
-          <c:showPercent val="0"/>
-          <c:showBubbleSize val="0"/>
-        </c:dLbls>
-        <c:gapWidth val="219"/>
-        <c:overlap val="-27"/>
-        <c:axId val="29434816"/>
-        <c:axId val="29431904"/>
-      </c:barChart>
-      <c:catAx>
-        <c:axId val="29434816"/>
-        <c:scaling>
-          <c:orientation val="minMax"/>
-        </c:scaling>
-        <c:delete val="0"/>
-        <c:axPos val="b"/>
-        <c:numFmt formatCode="General" sourceLinked="1"/>
-        <c:majorTickMark val="none"/>
-        <c:minorTickMark val="none"/>
-        <c:tickLblPos val="nextTo"/>
-        <c:spPr>
-          <a:noFill/>
-          <a:ln w="9525" cap="flat" cmpd="sng" algn="ctr">
-            <a:solidFill>
-              <a:schemeClr val="tx1">
-                <a:lumMod val="15000"/>
-                <a:lumOff val="85000"/>
-              </a:schemeClr>
-            </a:solidFill>
-            <a:round/>
-          </a:ln>
-          <a:effectLst/>
-        </c:spPr>
-        <c:txPr>
-          <a:bodyPr rot="-60000000" spcFirstLastPara="1" vertOverflow="ellipsis" vert="horz" wrap="square" anchor="ctr" anchorCtr="1"/>
-          <a:lstStyle/>
-          <a:p>
-            <a:pPr>
-              <a:defRPr sz="900" b="0" i="0" u="none" strike="noStrike" kern="1200" baseline="0">
-                <a:solidFill>
-                  <a:schemeClr val="tx1">
-                    <a:lumMod val="65000"/>
-                    <a:lumOff val="35000"/>
-                  </a:schemeClr>
-                </a:solidFill>
-                <a:latin typeface="+mn-lt"/>
-                <a:ea typeface="+mn-ea"/>
-                <a:cs typeface="+mn-cs"/>
-              </a:defRPr>
-            </a:pPr>
-            <a:endParaRPr lang="en-US"/>
-          </a:p>
-        </c:txPr>
-        <c:crossAx val="29431904"/>
-        <c:crosses val="autoZero"/>
-        <c:auto val="1"/>
-        <c:lblAlgn val="ctr"/>
-        <c:lblOffset val="100"/>
-        <c:noMultiLvlLbl val="0"/>
-      </c:catAx>
-      <c:valAx>
-        <c:axId val="29431904"/>
-        <c:scaling>
-          <c:orientation val="minMax"/>
-          <c:max val="1"/>
-        </c:scaling>
-        <c:delete val="0"/>
-        <c:axPos val="l"/>
-        <c:majorGridlines>
-          <c:spPr>
-            <a:ln w="9525" cap="flat" cmpd="sng" algn="ctr">
-              <a:solidFill>
-                <a:schemeClr val="tx1">
-                  <a:lumMod val="15000"/>
-                  <a:lumOff val="85000"/>
-                </a:schemeClr>
-              </a:solidFill>
-              <a:round/>
-            </a:ln>
-            <a:effectLst/>
-          </c:spPr>
-        </c:majorGridlines>
-        <c:numFmt formatCode="0.0%" sourceLinked="0"/>
-        <c:majorTickMark val="none"/>
-        <c:minorTickMark val="none"/>
-        <c:tickLblPos val="nextTo"/>
-        <c:spPr>
-          <a:noFill/>
-          <a:ln>
-            <a:noFill/>
-          </a:ln>
-          <a:effectLst/>
-        </c:spPr>
-        <c:txPr>
-          <a:bodyPr rot="-60000000" spcFirstLastPara="1" vertOverflow="ellipsis" vert="horz" wrap="square" anchor="ctr" anchorCtr="1"/>
-          <a:lstStyle/>
-          <a:p>
-            <a:pPr>
-              <a:defRPr sz="900" b="0" i="0" u="none" strike="noStrike" kern="1200" baseline="0">
-                <a:solidFill>
-                  <a:schemeClr val="tx1">
-                    <a:lumMod val="65000"/>
-                    <a:lumOff val="35000"/>
-                  </a:schemeClr>
-                </a:solidFill>
-                <a:latin typeface="+mn-lt"/>
-                <a:ea typeface="+mn-ea"/>
-                <a:cs typeface="+mn-cs"/>
-              </a:defRPr>
-            </a:pPr>
-            <a:endParaRPr lang="en-US"/>
-          </a:p>
-        </c:txPr>
-        <c:crossAx val="29434816"/>
-        <c:crosses val="autoZero"/>
-        <c:crossBetween val="between"/>
-      </c:valAx>
-      <c:spPr>
-        <a:noFill/>
-        <a:ln>
-          <a:noFill/>
-        </a:ln>
-        <a:effectLst/>
-      </c:spPr>
-    </c:plotArea>
-    <c:legend>
-      <c:legendPos val="b"/>
-      <c:overlay val="0"/>
-      <c:spPr>
-        <a:noFill/>
-        <a:ln>
-          <a:noFill/>
-        </a:ln>
-        <a:effectLst/>
-      </c:spPr>
-      <c:txPr>
-        <a:bodyPr rot="0" spcFirstLastPara="1" vertOverflow="ellipsis" vert="horz" wrap="square" anchor="ctr" anchorCtr="1"/>
-        <a:lstStyle/>
-        <a:p>
-          <a:pPr>
-            <a:defRPr sz="900" b="0" i="0" u="none" strike="noStrike" kern="1200" baseline="0">
-              <a:solidFill>
-                <a:schemeClr val="tx1">
-                  <a:lumMod val="65000"/>
-                  <a:lumOff val="35000"/>
-                </a:schemeClr>
-              </a:solidFill>
-              <a:latin typeface="+mn-lt"/>
-              <a:ea typeface="+mn-ea"/>
-              <a:cs typeface="+mn-cs"/>
-            </a:defRPr>
-          </a:pPr>
-          <a:endParaRPr lang="en-US"/>
-        </a:p>
-      </c:txPr>
-    </c:legend>
-    <c:plotVisOnly val="1"/>
-    <c:dispBlanksAs val="gap"/>
-    <c:extLst>
-      <c:ext xmlns:c16r3="http://schemas.microsoft.com/office/drawing/2017/03/chart" uri="{56B9EC1D-385E-4148-901F-78D8002777C0}">
-        <c16r3:dataDisplayOptions16>
-          <c16r3:dispNaAsBlank val="1"/>
-        </c16r3:dataDisplayOptions16>
-      </c:ext>
-    </c:extLst>
-    <c:showDLblsOverMax val="0"/>
-  </c:chart>
-  <c:spPr>
-    <a:solidFill>
-      <a:schemeClr val="bg1"/>
-    </a:solidFill>
-    <a:ln w="9525" cap="flat" cmpd="sng" algn="ctr">
-      <a:solidFill>
-        <a:schemeClr val="tx1">
-          <a:lumMod val="15000"/>
-          <a:lumOff val="85000"/>
-        </a:schemeClr>
-      </a:solidFill>
-      <a:round/>
-    </a:ln>
-    <a:effectLst/>
-  </c:spPr>
-  <c:txPr>
-    <a:bodyPr/>
-    <a:lstStyle/>
-    <a:p>
-      <a:pPr>
-        <a:defRPr/>
-      </a:pPr>
-      <a:endParaRPr lang="en-US"/>
-    </a:p>
-  </c:txPr>
-  <c:externalData r:id="rId3">
-    <c:autoUpdate val="0"/>
-  </c:externalData>
-</c:chartSpace>
-</file>
-
 <file path=word/charts/colors1.xml><?xml version="1.0" encoding="utf-8"?>
 <cs:colorStyle xmlns:cs="http://schemas.microsoft.com/office/drawing/2012/chartStyle" xmlns:a="http://schemas.openxmlformats.org/drawingml/2006/main" meth="cycle" id="10">
   <a:schemeClr val="accent1"/>

</xml_diff>

<commit_message>
Milestone 2 report done
</commit_message>
<xml_diff>
--- a/Reports/Milestone 2 Report.docx
+++ b/Reports/Milestone 2 Report.docx
@@ -449,176 +449,7 @@
             <w14:bevel/>
           </w14:textOutline>
         </w:rPr>
-        <w:t>W</w:t>
-      </w:r>
-      <w:r>
-        <w:rPr>
-          <w:rFonts w:cstheme="minorHAnsi"/>
-          <w:sz w:val="28"/>
-          <w:szCs w:val="28"/>
-          <w14:textOutline w14:w="9525" w14:cap="rnd" w14:cmpd="sng" w14:algn="ctr">
-            <w14:noFill/>
-            <w14:prstDash w14:val="solid"/>
-            <w14:bevel/>
-          </w14:textOutline>
-        </w:rPr>
-        <w:t xml:space="preserve">e </w:t>
-      </w:r>
-      <w:r>
-        <w:rPr>
-          <w:rFonts w:cstheme="minorHAnsi"/>
-          <w:sz w:val="28"/>
-          <w:szCs w:val="28"/>
-          <w14:textOutline w14:w="9525" w14:cap="rnd" w14:cmpd="sng" w14:algn="ctr">
-            <w14:noFill/>
-            <w14:prstDash w14:val="solid"/>
-            <w14:bevel/>
-          </w14:textOutline>
-        </w:rPr>
-        <w:t xml:space="preserve">used </w:t>
-      </w:r>
-      <w:r>
-        <w:rPr>
-          <w:rFonts w:cstheme="minorHAnsi"/>
-          <w:sz w:val="28"/>
-          <w:szCs w:val="28"/>
-          <w14:textOutline w14:w="9525" w14:cap="rnd" w14:cmpd="sng" w14:algn="ctr">
-            <w14:noFill/>
-            <w14:prstDash w14:val="solid"/>
-            <w14:bevel/>
-          </w14:textOutline>
-        </w:rPr>
-        <w:t>ordinal encod</w:t>
-      </w:r>
-      <w:r>
-        <w:rPr>
-          <w:rFonts w:cstheme="minorHAnsi"/>
-          <w:sz w:val="28"/>
-          <w:szCs w:val="28"/>
-          <w14:textOutline w14:w="9525" w14:cap="rnd" w14:cmpd="sng" w14:algn="ctr">
-            <w14:noFill/>
-            <w14:prstDash w14:val="solid"/>
-            <w14:bevel/>
-          </w14:textOutline>
-        </w:rPr>
-        <w:t xml:space="preserve">ing for both </w:t>
-      </w:r>
-      <w:r>
-        <w:rPr>
-          <w:rFonts w:cstheme="minorHAnsi"/>
-          <w:sz w:val="28"/>
-          <w:szCs w:val="28"/>
-          <w14:textOutline w14:w="9525" w14:cap="rnd" w14:cmpd="sng" w14:algn="ctr">
-            <w14:noFill/>
-            <w14:prstDash w14:val="solid"/>
-            <w14:bevel/>
-          </w14:textOutline>
-        </w:rPr>
-        <w:t xml:space="preserve">the rating as (S = 4, A = 3, B = 2, C = 1, D = 0) </w:t>
-      </w:r>
-      <w:r>
-        <w:rPr>
-          <w:rFonts w:cstheme="minorHAnsi"/>
-          <w:sz w:val="28"/>
-          <w:szCs w:val="28"/>
-          <w14:textOutline w14:w="9525" w14:cap="rnd" w14:cmpd="sng" w14:algn="ctr">
-            <w14:noFill/>
-            <w14:prstDash w14:val="solid"/>
-            <w14:bevel/>
-          </w14:textOutline>
-        </w:rPr>
-        <w:t>and MPAA rating</w:t>
-      </w:r>
-      <w:r>
-        <w:rPr>
-          <w:rFonts w:cstheme="minorHAnsi"/>
-          <w:sz w:val="28"/>
-          <w:szCs w:val="28"/>
-          <w14:textOutline w14:w="9525" w14:cap="rnd" w14:cmpd="sng" w14:algn="ctr">
-            <w14:noFill/>
-            <w14:prstDash w14:val="solid"/>
-            <w14:bevel/>
-          </w14:textOutline>
-        </w:rPr>
-        <w:t xml:space="preserve"> but MPAA get it </w:t>
-      </w:r>
-      <w:r>
-        <w:rPr>
-          <w:rFonts w:cstheme="minorHAnsi"/>
-          <w:sz w:val="28"/>
-          <w:szCs w:val="28"/>
-          <w14:textOutline w14:w="9525" w14:cap="rnd" w14:cmpd="sng" w14:algn="ctr">
-            <w14:noFill/>
-            <w14:prstDash w14:val="solid"/>
-            <w14:bevel/>
-          </w14:textOutline>
-        </w:rPr>
-        <w:t>dynamic</w:t>
-      </w:r>
-      <w:r>
-        <w:rPr>
-          <w:rFonts w:cstheme="minorHAnsi"/>
-          <w:sz w:val="28"/>
-          <w:szCs w:val="28"/>
-          <w14:textOutline w14:w="9525" w14:cap="rnd" w14:cmpd="sng" w14:algn="ctr">
-            <w14:noFill/>
-            <w14:prstDash w14:val="solid"/>
-            <w14:bevel/>
-          </w14:textOutline>
-        </w:rPr>
-        <w:t>ally</w:t>
-      </w:r>
-      <w:r>
-        <w:rPr>
-          <w:rFonts w:cstheme="minorHAnsi"/>
-          <w:sz w:val="28"/>
-          <w:szCs w:val="28"/>
-          <w14:textOutline w14:w="9525" w14:cap="rnd" w14:cmpd="sng" w14:algn="ctr">
-            <w14:noFill/>
-            <w14:prstDash w14:val="solid"/>
-            <w14:bevel/>
-          </w14:textOutline>
-        </w:rPr>
-        <w:t xml:space="preserve"> </w:t>
-      </w:r>
-      <w:r>
-        <w:rPr>
-          <w:rFonts w:cstheme="minorHAnsi"/>
-          <w:sz w:val="28"/>
-          <w:szCs w:val="28"/>
-          <w14:textOutline w14:w="9525" w14:cap="rnd" w14:cmpd="sng" w14:algn="ctr">
-            <w14:noFill/>
-            <w14:prstDash w14:val="solid"/>
-            <w14:bevel/>
-          </w14:textOutline>
-        </w:rPr>
-        <w:t xml:space="preserve">which get the rating available in the current read csv file </w:t>
-      </w:r>
-      <w:r>
-        <w:rPr>
-          <w:rFonts w:cstheme="minorHAnsi"/>
-          <w:sz w:val="28"/>
-          <w:szCs w:val="28"/>
-          <w14:textOutline w14:w="9525" w14:cap="rnd" w14:cmpd="sng" w14:algn="ctr">
-            <w14:noFill/>
-            <w14:prstDash w14:val="solid"/>
-            <w14:bevel/>
-          </w14:textOutline>
-        </w:rPr>
-        <w:t>for training.</w:t>
-      </w:r>
-      <w:r>
-        <w:rPr>
-          <w:rFonts w:cstheme="minorHAnsi"/>
-          <w:sz w:val="28"/>
-          <w:szCs w:val="28"/>
-          <w14:textOutline w14:w="9525" w14:cap="rnd" w14:cmpd="sng" w14:algn="ctr">
-            <w14:noFill/>
-            <w14:prstDash w14:val="solid"/>
-            <w14:bevel/>
-          </w14:textOutline>
-        </w:rPr>
-        <w:t xml:space="preserve"> We used feature scaling on the release date to normalize its data. </w:t>
+        <w:t>We removed the is_animation feature and merged actor’s csv file with our preprocessed csv.</w:t>
       </w:r>
     </w:p>
     <w:p>
@@ -651,199 +482,176 @@
             <w14:bevel/>
           </w14:textOutline>
         </w:rPr>
-        <w:t>Because we are in</w:t>
-      </w:r>
-      <w:r>
-        <w:rPr>
-          <w:rFonts w:cstheme="minorHAnsi"/>
-          <w:sz w:val="28"/>
-          <w:szCs w:val="28"/>
-          <w14:textOutline w14:w="9525" w14:cap="rnd" w14:cmpd="sng" w14:algn="ctr">
-            <w14:noFill/>
-            <w14:prstDash w14:val="solid"/>
-            <w14:bevel/>
-          </w14:textOutline>
-        </w:rPr>
-        <w:t xml:space="preserve"> classification</w:t>
-      </w:r>
-      <w:r>
-        <w:rPr>
-          <w:rFonts w:cstheme="minorHAnsi"/>
-          <w:sz w:val="28"/>
-          <w:szCs w:val="28"/>
-          <w14:textOutline w14:w="9525" w14:cap="rnd" w14:cmpd="sng" w14:algn="ctr">
-            <w14:noFill/>
-            <w14:prstDash w14:val="solid"/>
-            <w14:bevel/>
-          </w14:textOutline>
-        </w:rPr>
-        <w:t xml:space="preserve"> phase</w:t>
-      </w:r>
-      <w:r>
-        <w:rPr>
-          <w:rFonts w:cstheme="minorHAnsi"/>
-          <w:sz w:val="28"/>
-          <w:szCs w:val="28"/>
-          <w14:textOutline w14:w="9525" w14:cap="rnd" w14:cmpd="sng" w14:algn="ctr">
-            <w14:noFill/>
-            <w14:prstDash w14:val="solid"/>
-            <w14:bevel/>
-          </w14:textOutline>
-        </w:rPr>
-        <w:t xml:space="preserve"> we also didn’t need the revenue column anymore, so we dropped it and merged the full preprocessed csv file with the classification one</w:t>
-      </w:r>
-      <w:r>
-        <w:rPr>
-          <w:rFonts w:cstheme="minorHAnsi"/>
-          <w:sz w:val="28"/>
-          <w:szCs w:val="28"/>
-          <w14:textOutline w14:w="9525" w14:cap="rnd" w14:cmpd="sng" w14:algn="ctr">
-            <w14:noFill/>
-            <w14:prstDash w14:val="solid"/>
-            <w14:bevel/>
-          </w14:textOutline>
-        </w:rPr>
-        <w:t xml:space="preserve"> to get the rating using function (</w:t>
-      </w:r>
-      <w:proofErr w:type="spellStart"/>
-      <w:r>
-        <w:rPr>
-          <w:rFonts w:cstheme="minorHAnsi"/>
-          <w:sz w:val="28"/>
-          <w:szCs w:val="28"/>
-          <w14:textOutline w14:w="9525" w14:cap="rnd" w14:cmpd="sng" w14:algn="ctr">
-            <w14:noFill/>
-            <w14:prstDash w14:val="solid"/>
-            <w14:bevel/>
-          </w14:textOutline>
-        </w:rPr>
-        <w:t>classification_</w:t>
-      </w:r>
-      <w:proofErr w:type="gramStart"/>
-      <w:r>
-        <w:rPr>
-          <w:rFonts w:cstheme="minorHAnsi"/>
-          <w:sz w:val="28"/>
-          <w:szCs w:val="28"/>
-          <w14:textOutline w14:w="9525" w14:cap="rnd" w14:cmpd="sng" w14:algn="ctr">
-            <w14:noFill/>
-            <w14:prstDash w14:val="solid"/>
-            <w14:bevel/>
-          </w14:textOutline>
-        </w:rPr>
-        <w:t>preprocessing</w:t>
-      </w:r>
-      <w:proofErr w:type="spellEnd"/>
-      <w:r>
-        <w:rPr>
-          <w:rFonts w:cstheme="minorHAnsi"/>
-          <w:sz w:val="28"/>
-          <w:szCs w:val="28"/>
-          <w14:textOutline w14:w="9525" w14:cap="rnd" w14:cmpd="sng" w14:algn="ctr">
-            <w14:noFill/>
-            <w14:prstDash w14:val="solid"/>
-            <w14:bevel/>
-          </w14:textOutline>
-        </w:rPr>
-        <w:t>(</w:t>
-      </w:r>
-      <w:proofErr w:type="spellStart"/>
-      <w:proofErr w:type="gramEnd"/>
-      <w:r>
-        <w:rPr>
-          <w:rFonts w:cstheme="minorHAnsi"/>
-          <w:sz w:val="28"/>
-          <w:szCs w:val="28"/>
-          <w14:textOutline w14:w="9525" w14:cap="rnd" w14:cmpd="sng" w14:algn="ctr">
-            <w14:noFill/>
-            <w14:prstDash w14:val="solid"/>
-            <w14:bevel/>
-          </w14:textOutline>
-        </w:rPr>
-        <w:t>df</w:t>
-      </w:r>
-      <w:proofErr w:type="spellEnd"/>
-      <w:r>
-        <w:rPr>
-          <w:rFonts w:cstheme="minorHAnsi"/>
-          <w:sz w:val="28"/>
-          <w:szCs w:val="28"/>
-          <w14:textOutline w14:w="9525" w14:cap="rnd" w14:cmpd="sng" w14:algn="ctr">
-            <w14:noFill/>
-            <w14:prstDash w14:val="solid"/>
-            <w14:bevel/>
-          </w14:textOutline>
-        </w:rPr>
-        <w:t xml:space="preserve">, </w:t>
-      </w:r>
-      <w:proofErr w:type="spellStart"/>
-      <w:r>
-        <w:rPr>
-          <w:rFonts w:cstheme="minorHAnsi"/>
-          <w:sz w:val="28"/>
-          <w:szCs w:val="28"/>
-          <w14:textOutline w14:w="9525" w14:cap="rnd" w14:cmpd="sng" w14:algn="ctr">
-            <w14:noFill/>
-            <w14:prstDash w14:val="solid"/>
-            <w14:bevel/>
-          </w14:textOutline>
-        </w:rPr>
-        <w:t>prev_df</w:t>
-      </w:r>
-      <w:proofErr w:type="spellEnd"/>
-      <w:r>
-        <w:rPr>
-          <w:rFonts w:cstheme="minorHAnsi"/>
-          <w:sz w:val="28"/>
-          <w:szCs w:val="28"/>
-          <w14:textOutline w14:w="9525" w14:cap="rnd" w14:cmpd="sng" w14:algn="ctr">
-            <w14:noFill/>
-            <w14:prstDash w14:val="solid"/>
-            <w14:bevel/>
-          </w14:textOutline>
-        </w:rPr>
-        <w:t xml:space="preserve">, </w:t>
-      </w:r>
-      <w:proofErr w:type="spellStart"/>
-      <w:r>
-        <w:rPr>
-          <w:rFonts w:cstheme="minorHAnsi"/>
-          <w:sz w:val="28"/>
-          <w:szCs w:val="28"/>
-          <w14:textOutline w14:w="9525" w14:cap="rnd" w14:cmpd="sng" w14:algn="ctr">
-            <w14:noFill/>
-            <w14:prstDash w14:val="solid"/>
-            <w14:bevel/>
-          </w14:textOutline>
-        </w:rPr>
-        <w:t>is_drop</w:t>
-      </w:r>
-      <w:proofErr w:type="spellEnd"/>
-      <w:r>
-        <w:rPr>
-          <w:rFonts w:cstheme="minorHAnsi"/>
-          <w:sz w:val="28"/>
-          <w:szCs w:val="28"/>
-          <w14:textOutline w14:w="9525" w14:cap="rnd" w14:cmpd="sng" w14:algn="ctr">
-            <w14:noFill/>
-            <w14:prstDash w14:val="solid"/>
-            <w14:bevel/>
-          </w14:textOutline>
-        </w:rPr>
-        <w:t>)</w:t>
-      </w:r>
-      <w:r>
-        <w:rPr>
-          <w:rFonts w:cstheme="minorHAnsi"/>
-          <w:sz w:val="28"/>
-          <w:szCs w:val="28"/>
-          <w14:textOutline w14:w="9525" w14:cap="rnd" w14:cmpd="sng" w14:algn="ctr">
-            <w14:noFill/>
-            <w14:prstDash w14:val="solid"/>
-            <w14:bevel/>
-          </w14:textOutline>
-        </w:rPr>
-        <w:t>).</w:t>
+        <w:t>W</w:t>
+      </w:r>
+      <w:r>
+        <w:rPr>
+          <w:rFonts w:cstheme="minorHAnsi"/>
+          <w:sz w:val="28"/>
+          <w:szCs w:val="28"/>
+          <w14:textOutline w14:w="9525" w14:cap="rnd" w14:cmpd="sng" w14:algn="ctr">
+            <w14:noFill/>
+            <w14:prstDash w14:val="solid"/>
+            <w14:bevel/>
+          </w14:textOutline>
+        </w:rPr>
+        <w:t xml:space="preserve">e </w:t>
+      </w:r>
+      <w:r>
+        <w:rPr>
+          <w:rFonts w:cstheme="minorHAnsi"/>
+          <w:sz w:val="28"/>
+          <w:szCs w:val="28"/>
+          <w14:textOutline w14:w="9525" w14:cap="rnd" w14:cmpd="sng" w14:algn="ctr">
+            <w14:noFill/>
+            <w14:prstDash w14:val="solid"/>
+            <w14:bevel/>
+          </w14:textOutline>
+        </w:rPr>
+        <w:t xml:space="preserve">used </w:t>
+      </w:r>
+      <w:r>
+        <w:rPr>
+          <w:rFonts w:cstheme="minorHAnsi"/>
+          <w:sz w:val="28"/>
+          <w:szCs w:val="28"/>
+          <w14:textOutline w14:w="9525" w14:cap="rnd" w14:cmpd="sng" w14:algn="ctr">
+            <w14:noFill/>
+            <w14:prstDash w14:val="solid"/>
+            <w14:bevel/>
+          </w14:textOutline>
+        </w:rPr>
+        <w:t>ordinal encod</w:t>
+      </w:r>
+      <w:r>
+        <w:rPr>
+          <w:rFonts w:cstheme="minorHAnsi"/>
+          <w:sz w:val="28"/>
+          <w:szCs w:val="28"/>
+          <w14:textOutline w14:w="9525" w14:cap="rnd" w14:cmpd="sng" w14:algn="ctr">
+            <w14:noFill/>
+            <w14:prstDash w14:val="solid"/>
+            <w14:bevel/>
+          </w14:textOutline>
+        </w:rPr>
+        <w:t xml:space="preserve">ing for both </w:t>
+      </w:r>
+      <w:r>
+        <w:rPr>
+          <w:rFonts w:cstheme="minorHAnsi"/>
+          <w:sz w:val="28"/>
+          <w:szCs w:val="28"/>
+          <w14:textOutline w14:w="9525" w14:cap="rnd" w14:cmpd="sng" w14:algn="ctr">
+            <w14:noFill/>
+            <w14:prstDash w14:val="solid"/>
+            <w14:bevel/>
+          </w14:textOutline>
+        </w:rPr>
+        <w:t xml:space="preserve">the rating as (S = 4, A = 3, B = 2, C = 1, D = 0) </w:t>
+      </w:r>
+      <w:r>
+        <w:rPr>
+          <w:rFonts w:cstheme="minorHAnsi"/>
+          <w:sz w:val="28"/>
+          <w:szCs w:val="28"/>
+          <w14:textOutline w14:w="9525" w14:cap="rnd" w14:cmpd="sng" w14:algn="ctr">
+            <w14:noFill/>
+            <w14:prstDash w14:val="solid"/>
+            <w14:bevel/>
+          </w14:textOutline>
+        </w:rPr>
+        <w:t>and MPAA rating</w:t>
+      </w:r>
+      <w:r>
+        <w:rPr>
+          <w:rFonts w:cstheme="minorHAnsi"/>
+          <w:sz w:val="28"/>
+          <w:szCs w:val="28"/>
+          <w14:textOutline w14:w="9525" w14:cap="rnd" w14:cmpd="sng" w14:algn="ctr">
+            <w14:noFill/>
+            <w14:prstDash w14:val="solid"/>
+            <w14:bevel/>
+          </w14:textOutline>
+        </w:rPr>
+        <w:t xml:space="preserve"> but MPAA get it </w:t>
+      </w:r>
+      <w:r>
+        <w:rPr>
+          <w:rFonts w:cstheme="minorHAnsi"/>
+          <w:sz w:val="28"/>
+          <w:szCs w:val="28"/>
+          <w14:textOutline w14:w="9525" w14:cap="rnd" w14:cmpd="sng" w14:algn="ctr">
+            <w14:noFill/>
+            <w14:prstDash w14:val="solid"/>
+            <w14:bevel/>
+          </w14:textOutline>
+        </w:rPr>
+        <w:t>dynamic</w:t>
+      </w:r>
+      <w:r>
+        <w:rPr>
+          <w:rFonts w:cstheme="minorHAnsi"/>
+          <w:sz w:val="28"/>
+          <w:szCs w:val="28"/>
+          <w14:textOutline w14:w="9525" w14:cap="rnd" w14:cmpd="sng" w14:algn="ctr">
+            <w14:noFill/>
+            <w14:prstDash w14:val="solid"/>
+            <w14:bevel/>
+          </w14:textOutline>
+        </w:rPr>
+        <w:t>ally</w:t>
+      </w:r>
+      <w:r>
+        <w:rPr>
+          <w:rFonts w:cstheme="minorHAnsi"/>
+          <w:sz w:val="28"/>
+          <w:szCs w:val="28"/>
+          <w14:textOutline w14:w="9525" w14:cap="rnd" w14:cmpd="sng" w14:algn="ctr">
+            <w14:noFill/>
+            <w14:prstDash w14:val="solid"/>
+            <w14:bevel/>
+          </w14:textOutline>
+        </w:rPr>
+        <w:t xml:space="preserve"> </w:t>
+      </w:r>
+      <w:r>
+        <w:rPr>
+          <w:rFonts w:cstheme="minorHAnsi"/>
+          <w:sz w:val="28"/>
+          <w:szCs w:val="28"/>
+          <w14:textOutline w14:w="9525" w14:cap="rnd" w14:cmpd="sng" w14:algn="ctr">
+            <w14:noFill/>
+            <w14:prstDash w14:val="solid"/>
+            <w14:bevel/>
+          </w14:textOutline>
+        </w:rPr>
+        <w:t xml:space="preserve">which get the rating available in the current read csv file </w:t>
+      </w:r>
+      <w:r>
+        <w:rPr>
+          <w:rFonts w:cstheme="minorHAnsi"/>
+          <w:sz w:val="28"/>
+          <w:szCs w:val="28"/>
+          <w14:textOutline w14:w="9525" w14:cap="rnd" w14:cmpd="sng" w14:algn="ctr">
+            <w14:noFill/>
+            <w14:prstDash w14:val="solid"/>
+            <w14:bevel/>
+          </w14:textOutline>
+        </w:rPr>
+        <w:t>for training.</w:t>
+      </w:r>
+      <w:r>
+        <w:rPr>
+          <w:rFonts w:cstheme="minorHAnsi"/>
+          <w:sz w:val="28"/>
+          <w:szCs w:val="28"/>
+          <w14:textOutline w14:w="9525" w14:cap="rnd" w14:cmpd="sng" w14:algn="ctr">
+            <w14:noFill/>
+            <w14:prstDash w14:val="solid"/>
+            <w14:bevel/>
+          </w14:textOutline>
+        </w:rPr>
+        <w:t xml:space="preserve"> We used feature scaling on the release date to normalize its data. </w:t>
       </w:r>
     </w:p>
     <w:p>
@@ -865,11 +673,101 @@
           </w14:textOutline>
         </w:rPr>
       </w:pPr>
+      <w:r>
+        <w:rPr>
+          <w:rFonts w:cstheme="minorHAnsi"/>
+          <w:sz w:val="28"/>
+          <w:szCs w:val="28"/>
+          <w14:textOutline w14:w="9525" w14:cap="rnd" w14:cmpd="sng" w14:algn="ctr">
+            <w14:noFill/>
+            <w14:prstDash w14:val="solid"/>
+            <w14:bevel/>
+          </w14:textOutline>
+        </w:rPr>
+        <w:t>Because we are in</w:t>
+      </w:r>
+      <w:r>
+        <w:rPr>
+          <w:rFonts w:cstheme="minorHAnsi"/>
+          <w:sz w:val="28"/>
+          <w:szCs w:val="28"/>
+          <w14:textOutline w14:w="9525" w14:cap="rnd" w14:cmpd="sng" w14:algn="ctr">
+            <w14:noFill/>
+            <w14:prstDash w14:val="solid"/>
+            <w14:bevel/>
+          </w14:textOutline>
+        </w:rPr>
+        <w:t xml:space="preserve"> classification</w:t>
+      </w:r>
+      <w:r>
+        <w:rPr>
+          <w:rFonts w:cstheme="minorHAnsi"/>
+          <w:sz w:val="28"/>
+          <w:szCs w:val="28"/>
+          <w14:textOutline w14:w="9525" w14:cap="rnd" w14:cmpd="sng" w14:algn="ctr">
+            <w14:noFill/>
+            <w14:prstDash w14:val="solid"/>
+            <w14:bevel/>
+          </w14:textOutline>
+        </w:rPr>
+        <w:t xml:space="preserve"> phase</w:t>
+      </w:r>
+      <w:r>
+        <w:rPr>
+          <w:rFonts w:cstheme="minorHAnsi"/>
+          <w:sz w:val="28"/>
+          <w:szCs w:val="28"/>
+          <w14:textOutline w14:w="9525" w14:cap="rnd" w14:cmpd="sng" w14:algn="ctr">
+            <w14:noFill/>
+            <w14:prstDash w14:val="solid"/>
+            <w14:bevel/>
+          </w14:textOutline>
+        </w:rPr>
+        <w:t xml:space="preserve"> we also didn’t need the revenue column anymore, so we dropped it and merged the full preprocessed csv file with the classification one</w:t>
+      </w:r>
+      <w:r>
+        <w:rPr>
+          <w:rFonts w:cstheme="minorHAnsi"/>
+          <w:sz w:val="28"/>
+          <w:szCs w:val="28"/>
+          <w14:textOutline w14:w="9525" w14:cap="rnd" w14:cmpd="sng" w14:algn="ctr">
+            <w14:noFill/>
+            <w14:prstDash w14:val="solid"/>
+            <w14:bevel/>
+          </w14:textOutline>
+        </w:rPr>
+        <w:t xml:space="preserve"> to get the rating using function (</w:t>
+      </w:r>
+      <w:r>
+        <w:rPr>
+          <w:rFonts w:cstheme="minorHAnsi"/>
+          <w:sz w:val="28"/>
+          <w:szCs w:val="28"/>
+          <w14:textOutline w14:w="9525" w14:cap="rnd" w14:cmpd="sng" w14:algn="ctr">
+            <w14:noFill/>
+            <w14:prstDash w14:val="solid"/>
+            <w14:bevel/>
+          </w14:textOutline>
+        </w:rPr>
+        <w:t>classification_preprocessing(df, prev_df, is_drop)</w:t>
+      </w:r>
+      <w:r>
+        <w:rPr>
+          <w:rFonts w:cstheme="minorHAnsi"/>
+          <w:sz w:val="28"/>
+          <w:szCs w:val="28"/>
+          <w14:textOutline w14:w="9525" w14:cap="rnd" w14:cmpd="sng" w14:algn="ctr">
+            <w14:noFill/>
+            <w14:prstDash w14:val="solid"/>
+            <w14:bevel/>
+          </w14:textOutline>
+        </w:rPr>
+        <w:t>).</w:t>
+      </w:r>
     </w:p>
     <w:p>
       <w:pPr>
         <w:spacing w:after="0"/>
-        <w:ind w:left="180"/>
         <w:rPr>
           <w:rFonts w:cstheme="minorHAnsi"/>
           <w:sz w:val="28"/>
@@ -1077,18 +975,6 @@
       <w:pPr>
         <w:spacing w:after="120"/>
         <w:rPr>
-          <w:rFonts w:cstheme="minorHAnsi"/>
-          <w:sz w:val="32"/>
-          <w:szCs w:val="32"/>
-          <w14:textOutline w14:w="9525" w14:cap="rnd" w14:cmpd="sng" w14:algn="ctr">
-            <w14:noFill/>
-            <w14:prstDash w14:val="solid"/>
-            <w14:bevel/>
-          </w14:textOutline>
-        </w:rPr>
-      </w:pPr>
-      <w:r>
-        <w:rPr>
           <w:rFonts w:asciiTheme="majorBidi" w:hAnsiTheme="majorBidi" w:cstheme="majorBidi"/>
           <w:b/>
           <w:bCs/>
@@ -1100,8 +986,22 @@
             <w14:bevel/>
           </w14:textOutline>
         </w:rPr>
-        <w:t xml:space="preserve">Used </w:t>
-      </w:r>
+      </w:pPr>
+    </w:p>
+    <w:p>
+      <w:pPr>
+        <w:spacing w:after="120"/>
+        <w:rPr>
+          <w:rFonts w:cstheme="minorHAnsi"/>
+          <w:sz w:val="32"/>
+          <w:szCs w:val="32"/>
+          <w14:textOutline w14:w="9525" w14:cap="rnd" w14:cmpd="sng" w14:algn="ctr">
+            <w14:noFill/>
+            <w14:prstDash w14:val="solid"/>
+            <w14:bevel/>
+          </w14:textOutline>
+        </w:rPr>
+      </w:pPr>
       <w:r>
         <w:rPr>
           <w:rFonts w:asciiTheme="majorBidi" w:hAnsiTheme="majorBidi" w:cstheme="majorBidi"/>
@@ -1115,6 +1015,22 @@
             <w14:bevel/>
           </w14:textOutline>
         </w:rPr>
+        <w:lastRenderedPageBreak/>
+        <w:t xml:space="preserve">Used </w:t>
+      </w:r>
+      <w:r>
+        <w:rPr>
+          <w:rFonts w:asciiTheme="majorBidi" w:hAnsiTheme="majorBidi" w:cstheme="majorBidi"/>
+          <w:b/>
+          <w:bCs/>
+          <w:sz w:val="32"/>
+          <w:szCs w:val="32"/>
+          <w14:textOutline w14:w="9525" w14:cap="rnd" w14:cmpd="sng" w14:algn="ctr">
+            <w14:noFill/>
+            <w14:prstDash w14:val="solid"/>
+            <w14:bevel/>
+          </w14:textOutline>
+        </w:rPr>
         <w:t>Algorithms:</w:t>
       </w:r>
     </w:p>
@@ -1144,35 +1060,7 @@
             <w14:bevel/>
           </w14:textOutline>
         </w:rPr>
-        <w:t xml:space="preserve">RBF, Linear </w:t>
-      </w:r>
-      <w:proofErr w:type="spellStart"/>
-      <w:r>
-        <w:rPr>
-          <w:rFonts w:cstheme="minorHAnsi"/>
-          <w:sz w:val="28"/>
-          <w:szCs w:val="28"/>
-          <w14:textOutline w14:w="9525" w14:cap="rnd" w14:cmpd="sng" w14:algn="ctr">
-            <w14:noFill/>
-            <w14:prstDash w14:val="solid"/>
-            <w14:bevel/>
-          </w14:textOutline>
-        </w:rPr>
-        <w:t>OneVsOne</w:t>
-      </w:r>
-      <w:proofErr w:type="spellEnd"/>
-      <w:r>
-        <w:rPr>
-          <w:rFonts w:cstheme="minorHAnsi"/>
-          <w:sz w:val="28"/>
-          <w:szCs w:val="28"/>
-          <w14:textOutline w14:w="9525" w14:cap="rnd" w14:cmpd="sng" w14:algn="ctr">
-            <w14:noFill/>
-            <w14:prstDash w14:val="solid"/>
-            <w14:bevel/>
-          </w14:textOutline>
-        </w:rPr>
-        <w:t xml:space="preserve"> and Decision Tree with AdaBoost.</w:t>
+        <w:t>RBF, Linear OneVsOne and Decision Tree with AdaBoost.</w:t>
       </w:r>
     </w:p>
     <w:p>
@@ -1201,7 +1089,6 @@
             <w14:bevel/>
           </w14:textOutline>
         </w:rPr>
-        <w:lastRenderedPageBreak/>
         <w:t>Any</w:t>
       </w:r>
       <w:r>
@@ -1361,35 +1248,7 @@
             <w14:bevel/>
           </w14:textOutline>
         </w:rPr>
-        <w:t xml:space="preserve">RBF got an accuracy of 66.8%, linear </w:t>
-      </w:r>
-      <w:proofErr w:type="spellStart"/>
-      <w:r>
-        <w:rPr>
-          <w:rFonts w:cstheme="minorHAnsi"/>
-          <w:sz w:val="28"/>
-          <w:szCs w:val="28"/>
-          <w14:textOutline w14:w="9525" w14:cap="rnd" w14:cmpd="sng" w14:algn="ctr">
-            <w14:noFill/>
-            <w14:prstDash w14:val="solid"/>
-            <w14:bevel/>
-          </w14:textOutline>
-        </w:rPr>
-        <w:t>OneVsOne</w:t>
-      </w:r>
-      <w:proofErr w:type="spellEnd"/>
-      <w:r>
-        <w:rPr>
-          <w:rFonts w:cstheme="minorHAnsi"/>
-          <w:sz w:val="28"/>
-          <w:szCs w:val="28"/>
-          <w14:textOutline w14:w="9525" w14:cap="rnd" w14:cmpd="sng" w14:algn="ctr">
-            <w14:noFill/>
-            <w14:prstDash w14:val="solid"/>
-            <w14:bevel/>
-          </w14:textOutline>
-        </w:rPr>
-        <w:t xml:space="preserve"> got a 52.9% while decision tree has a range between 57 – 6</w:t>
+        <w:t>RBF got an accuracy of 66.8%, linear OneVsOne got a 52.9% while decision tree has a range between 57 – 6</w:t>
       </w:r>
       <w:r>
         <w:rPr>
@@ -1416,6 +1275,81 @@
           </w14:textOutline>
         </w:rPr>
         <w:t xml:space="preserve"> %.</w:t>
+      </w:r>
+    </w:p>
+    <w:p>
+      <w:pPr>
+        <w:spacing w:after="120"/>
+        <w:rPr>
+          <w:rFonts w:cstheme="minorHAnsi"/>
+          <w:sz w:val="28"/>
+          <w:szCs w:val="28"/>
+          <w14:textOutline w14:w="9525" w14:cap="rnd" w14:cmpd="sng" w14:algn="ctr">
+            <w14:noFill/>
+            <w14:prstDash w14:val="solid"/>
+            <w14:bevel/>
+          </w14:textOutline>
+        </w:rPr>
+      </w:pPr>
+      <w:r>
+        <w:rPr>
+          <w:rFonts w:asciiTheme="majorBidi" w:hAnsiTheme="majorBidi" w:cstheme="majorBidi"/>
+          <w:b/>
+          <w:bCs/>
+          <w:sz w:val="32"/>
+          <w:szCs w:val="32"/>
+          <w14:textOutline w14:w="9525" w14:cap="rnd" w14:cmpd="sng" w14:algn="ctr">
+            <w14:noFill/>
+            <w14:prstDash w14:val="solid"/>
+            <w14:bevel/>
+          </w14:textOutline>
+        </w:rPr>
+        <w:t>Hyperparam</w:t>
+      </w:r>
+      <w:r>
+        <w:rPr>
+          <w:rFonts w:asciiTheme="majorBidi" w:hAnsiTheme="majorBidi" w:cstheme="majorBidi"/>
+          <w:b/>
+          <w:bCs/>
+          <w:sz w:val="32"/>
+          <w:szCs w:val="32"/>
+          <w14:textOutline w14:w="9525" w14:cap="rnd" w14:cmpd="sng" w14:algn="ctr">
+            <w14:noFill/>
+            <w14:prstDash w14:val="solid"/>
+            <w14:bevel/>
+          </w14:textOutline>
+        </w:rPr>
+        <w:t>e</w:t>
+      </w:r>
+      <w:r>
+        <w:rPr>
+          <w:rFonts w:asciiTheme="majorBidi" w:hAnsiTheme="majorBidi" w:cstheme="majorBidi"/>
+          <w:b/>
+          <w:bCs/>
+          <w:sz w:val="32"/>
+          <w:szCs w:val="32"/>
+          <w14:textOutline w14:w="9525" w14:cap="rnd" w14:cmpd="sng" w14:algn="ctr">
+            <w14:noFill/>
+            <w14:prstDash w14:val="solid"/>
+            <w14:bevel/>
+          </w14:textOutline>
+        </w:rPr>
+        <w:t>ters</w:t>
+      </w:r>
+      <w:r>
+        <w:rPr>
+          <w:rFonts w:asciiTheme="majorBidi" w:hAnsiTheme="majorBidi" w:cstheme="majorBidi"/>
+          <w:b/>
+          <w:bCs/>
+          <w:sz w:val="32"/>
+          <w:szCs w:val="32"/>
+          <w14:textOutline w14:w="9525" w14:cap="rnd" w14:cmpd="sng" w14:algn="ctr">
+            <w14:noFill/>
+            <w14:prstDash w14:val="solid"/>
+            <w14:bevel/>
+          </w14:textOutline>
+        </w:rPr>
+        <w:t>:</w:t>
       </w:r>
     </w:p>
     <w:p>
@@ -1423,7 +1357,7 @@
         <w:spacing w:after="120"/>
         <w:ind w:left="180"/>
         <w:rPr>
-          <w:rFonts w:cstheme="minorHAnsi"/>
+          <w:rFonts w:asciiTheme="majorBidi" w:hAnsiTheme="majorBidi" w:cstheme="majorBidi"/>
           <w:sz w:val="28"/>
           <w:szCs w:val="28"/>
           <w14:textOutline w14:w="9525" w14:cap="rnd" w14:cmpd="sng" w14:algn="ctr">
@@ -1434,6 +1368,248 @@
         </w:rPr>
       </w:pPr>
       <w:r>
+        <w:rPr>
+          <w:rFonts w:asciiTheme="majorBidi" w:hAnsiTheme="majorBidi" w:cstheme="majorBidi"/>
+          <w:sz w:val="28"/>
+          <w:szCs w:val="28"/>
+          <w14:textOutline w14:w="9525" w14:cap="rnd" w14:cmpd="sng" w14:algn="ctr">
+            <w14:noFill/>
+            <w14:prstDash w14:val="solid"/>
+            <w14:bevel/>
+          </w14:textOutline>
+        </w:rPr>
+        <w:t>The dataset is split at a random state of 21 because it gave the highest accuracy for our models, while the regularization parameter (C) is different for each model.</w:t>
+      </w:r>
+    </w:p>
+    <w:p>
+      <w:pPr>
+        <w:spacing w:after="60"/>
+        <w:ind w:left="180"/>
+        <w:rPr>
+          <w:rFonts w:asciiTheme="majorBidi" w:hAnsiTheme="majorBidi" w:cstheme="majorBidi"/>
+          <w:sz w:val="28"/>
+          <w:szCs w:val="28"/>
+          <w14:textOutline w14:w="9525" w14:cap="rnd" w14:cmpd="sng" w14:algn="ctr">
+            <w14:noFill/>
+            <w14:prstDash w14:val="solid"/>
+            <w14:bevel/>
+          </w14:textOutline>
+        </w:rPr>
+      </w:pPr>
+      <w:r>
+        <w:rPr>
+          <w:rFonts w:asciiTheme="majorBidi" w:hAnsiTheme="majorBidi" w:cstheme="majorBidi"/>
+          <w:sz w:val="28"/>
+          <w:szCs w:val="28"/>
+          <w14:textOutline w14:w="9525" w14:cap="rnd" w14:cmpd="sng" w14:algn="ctr">
+            <w14:noFill/>
+            <w14:prstDash w14:val="solid"/>
+            <w14:bevel/>
+          </w14:textOutline>
+        </w:rPr>
+        <w:t>RBF:</w:t>
+      </w:r>
+    </w:p>
+    <w:p>
+      <w:pPr>
+        <w:spacing w:after="60"/>
+        <w:ind w:left="180" w:firstLine="270"/>
+        <w:rPr>
+          <w:rFonts w:asciiTheme="majorBidi" w:hAnsiTheme="majorBidi" w:cstheme="majorBidi"/>
+          <w:sz w:val="28"/>
+          <w:szCs w:val="28"/>
+          <w14:textOutline w14:w="9525" w14:cap="rnd" w14:cmpd="sng" w14:algn="ctr">
+            <w14:noFill/>
+            <w14:prstDash w14:val="solid"/>
+            <w14:bevel/>
+          </w14:textOutline>
+        </w:rPr>
+      </w:pPr>
+      <w:r>
+        <w:rPr>
+          <w:rFonts w:asciiTheme="majorBidi" w:hAnsiTheme="majorBidi" w:cstheme="majorBidi"/>
+          <w:sz w:val="28"/>
+          <w:szCs w:val="28"/>
+          <w14:textOutline w14:w="9525" w14:cap="rnd" w14:cmpd="sng" w14:algn="ctr">
+            <w14:noFill/>
+            <w14:prstDash w14:val="solid"/>
+            <w14:bevel/>
+          </w14:textOutline>
+        </w:rPr>
+        <w:t xml:space="preserve">Best result was at C = </w:t>
+      </w:r>
+      <w:r>
+        <w:rPr>
+          <w:rFonts w:asciiTheme="majorBidi" w:hAnsiTheme="majorBidi" w:cstheme="majorBidi"/>
+          <w:sz w:val="28"/>
+          <w:szCs w:val="28"/>
+          <w14:textOutline w14:w="9525" w14:cap="rnd" w14:cmpd="sng" w14:algn="ctr">
+            <w14:noFill/>
+            <w14:prstDash w14:val="solid"/>
+            <w14:bevel/>
+          </w14:textOutline>
+        </w:rPr>
+        <w:t>1 and a gamma of 1.</w:t>
+      </w:r>
+    </w:p>
+    <w:p>
+      <w:pPr>
+        <w:spacing w:after="60"/>
+        <w:ind w:left="180"/>
+        <w:rPr>
+          <w:rFonts w:asciiTheme="majorBidi" w:hAnsiTheme="majorBidi" w:cstheme="majorBidi"/>
+          <w:sz w:val="28"/>
+          <w:szCs w:val="28"/>
+          <w14:textOutline w14:w="9525" w14:cap="rnd" w14:cmpd="sng" w14:algn="ctr">
+            <w14:noFill/>
+            <w14:prstDash w14:val="solid"/>
+            <w14:bevel/>
+          </w14:textOutline>
+        </w:rPr>
+      </w:pPr>
+      <w:r>
+        <w:rPr>
+          <w:rFonts w:asciiTheme="majorBidi" w:hAnsiTheme="majorBidi" w:cstheme="majorBidi"/>
+          <w:sz w:val="28"/>
+          <w:szCs w:val="28"/>
+          <w14:textOutline w14:w="9525" w14:cap="rnd" w14:cmpd="sng" w14:algn="ctr">
+            <w14:noFill/>
+            <w14:prstDash w14:val="solid"/>
+            <w14:bevel/>
+          </w14:textOutline>
+        </w:rPr>
+        <w:t>Linear OneVsOne:</w:t>
+      </w:r>
+    </w:p>
+    <w:p>
+      <w:pPr>
+        <w:spacing w:after="60"/>
+        <w:ind w:left="180" w:firstLine="270"/>
+        <w:rPr>
+          <w:rFonts w:asciiTheme="majorBidi" w:hAnsiTheme="majorBidi" w:cstheme="majorBidi"/>
+          <w:sz w:val="28"/>
+          <w:szCs w:val="28"/>
+          <w14:textOutline w14:w="9525" w14:cap="rnd" w14:cmpd="sng" w14:algn="ctr">
+            <w14:noFill/>
+            <w14:prstDash w14:val="solid"/>
+            <w14:bevel/>
+          </w14:textOutline>
+        </w:rPr>
+      </w:pPr>
+      <w:r>
+        <w:rPr>
+          <w:rFonts w:asciiTheme="majorBidi" w:hAnsiTheme="majorBidi" w:cstheme="majorBidi"/>
+          <w:sz w:val="28"/>
+          <w:szCs w:val="28"/>
+          <w14:textOutline w14:w="9525" w14:cap="rnd" w14:cmpd="sng" w14:algn="ctr">
+            <w14:noFill/>
+            <w14:prstDash w14:val="solid"/>
+            <w14:bevel/>
+          </w14:textOutline>
+        </w:rPr>
+        <w:t xml:space="preserve">Best was at </w:t>
+      </w:r>
+      <w:r>
+        <w:rPr>
+          <w:rFonts w:asciiTheme="majorBidi" w:hAnsiTheme="majorBidi" w:cstheme="majorBidi"/>
+          <w:sz w:val="28"/>
+          <w:szCs w:val="28"/>
+          <w14:textOutline w14:w="9525" w14:cap="rnd" w14:cmpd="sng" w14:algn="ctr">
+            <w14:noFill/>
+            <w14:prstDash w14:val="solid"/>
+            <w14:bevel/>
+          </w14:textOutline>
+        </w:rPr>
+        <w:t>C = 0.13</w:t>
+      </w:r>
+    </w:p>
+    <w:p>
+      <w:pPr>
+        <w:spacing w:after="60"/>
+        <w:ind w:left="180"/>
+        <w:rPr>
+          <w:rFonts w:asciiTheme="majorBidi" w:hAnsiTheme="majorBidi" w:cstheme="majorBidi"/>
+          <w:sz w:val="28"/>
+          <w:szCs w:val="28"/>
+          <w14:textOutline w14:w="9525" w14:cap="rnd" w14:cmpd="sng" w14:algn="ctr">
+            <w14:noFill/>
+            <w14:prstDash w14:val="solid"/>
+            <w14:bevel/>
+          </w14:textOutline>
+        </w:rPr>
+      </w:pPr>
+      <w:r>
+        <w:rPr>
+          <w:rFonts w:asciiTheme="majorBidi" w:hAnsiTheme="majorBidi" w:cstheme="majorBidi"/>
+          <w:sz w:val="28"/>
+          <w:szCs w:val="28"/>
+          <w14:textOutline w14:w="9525" w14:cap="rnd" w14:cmpd="sng" w14:algn="ctr">
+            <w14:noFill/>
+            <w14:prstDash w14:val="solid"/>
+            <w14:bevel/>
+          </w14:textOutline>
+        </w:rPr>
+        <w:t xml:space="preserve">For Decision Trees, </w:t>
+      </w:r>
+      <w:r>
+        <w:rPr>
+          <w:rFonts w:asciiTheme="majorBidi" w:hAnsiTheme="majorBidi" w:cstheme="majorBidi"/>
+          <w:sz w:val="28"/>
+          <w:szCs w:val="28"/>
+          <w14:textOutline w14:w="9525" w14:cap="rnd" w14:cmpd="sng" w14:algn="ctr">
+            <w14:noFill/>
+            <w14:prstDash w14:val="solid"/>
+            <w14:bevel/>
+          </w14:textOutline>
+        </w:rPr>
+        <w:t xml:space="preserve">a max depth of 4 </w:t>
+      </w:r>
+      <w:r>
+        <w:rPr>
+          <w:rFonts w:asciiTheme="majorBidi" w:hAnsiTheme="majorBidi" w:cstheme="majorBidi"/>
+          <w:sz w:val="28"/>
+          <w:szCs w:val="28"/>
+          <w14:textOutline w14:w="9525" w14:cap="rnd" w14:cmpd="sng" w14:algn="ctr">
+            <w14:noFill/>
+            <w14:prstDash w14:val="solid"/>
+            <w14:bevel/>
+          </w14:textOutline>
+        </w:rPr>
+        <w:t xml:space="preserve">with 100 estimator </w:t>
+      </w:r>
+      <w:r>
+        <w:rPr>
+          <w:rFonts w:asciiTheme="majorBidi" w:hAnsiTheme="majorBidi" w:cstheme="majorBidi"/>
+          <w:sz w:val="28"/>
+          <w:szCs w:val="28"/>
+          <w14:textOutline w14:w="9525" w14:cap="rnd" w14:cmpd="sng" w14:algn="ctr">
+            <w14:noFill/>
+            <w14:prstDash w14:val="solid"/>
+            <w14:bevel/>
+          </w14:textOutline>
+        </w:rPr>
+        <w:t>had the best result.</w:t>
+      </w:r>
+    </w:p>
+    <w:p>
+      <w:pPr>
+        <w:spacing w:after="60"/>
+        <w:ind w:left="180"/>
+        <w:rPr>
+          <w:rFonts w:asciiTheme="majorBidi" w:hAnsiTheme="majorBidi" w:cstheme="majorBidi"/>
+          <w:sz w:val="28"/>
+          <w:szCs w:val="28"/>
+          <w14:textOutline w14:w="9525" w14:cap="rnd" w14:cmpd="sng" w14:algn="ctr">
+            <w14:noFill/>
+            <w14:prstDash w14:val="solid"/>
+            <w14:bevel/>
+          </w14:textOutline>
+        </w:rPr>
+      </w:pPr>
+    </w:p>
+    <w:p>
+      <w:pPr>
+        <w:spacing w:after="120"/>
         <w:rPr>
           <w:rFonts w:asciiTheme="majorBidi" w:hAnsiTheme="majorBidi" w:cstheme="majorBidi"/>
           <w:b/>
@@ -1446,8 +1622,7 @@
             <w14:bevel/>
           </w14:textOutline>
         </w:rPr>
-        <w:t>Hyperparam</w:t>
-      </w:r>
+      </w:pPr>
       <w:r>
         <w:rPr>
           <w:rFonts w:asciiTheme="majorBidi" w:hAnsiTheme="majorBidi" w:cstheme="majorBidi"/>
@@ -1461,37 +1636,7 @@
             <w14:bevel/>
           </w14:textOutline>
         </w:rPr>
-        <w:t>e</w:t>
-      </w:r>
-      <w:r>
-        <w:rPr>
-          <w:rFonts w:asciiTheme="majorBidi" w:hAnsiTheme="majorBidi" w:cstheme="majorBidi"/>
-          <w:b/>
-          <w:bCs/>
-          <w:sz w:val="32"/>
-          <w:szCs w:val="32"/>
-          <w14:textOutline w14:w="9525" w14:cap="rnd" w14:cmpd="sng" w14:algn="ctr">
-            <w14:noFill/>
-            <w14:prstDash w14:val="solid"/>
-            <w14:bevel/>
-          </w14:textOutline>
-        </w:rPr>
-        <w:t>ters</w:t>
-      </w:r>
-      <w:r>
-        <w:rPr>
-          <w:rFonts w:asciiTheme="majorBidi" w:hAnsiTheme="majorBidi" w:cstheme="majorBidi"/>
-          <w:b/>
-          <w:bCs/>
-          <w:sz w:val="32"/>
-          <w:szCs w:val="32"/>
-          <w14:textOutline w14:w="9525" w14:cap="rnd" w14:cmpd="sng" w14:algn="ctr">
-            <w14:noFill/>
-            <w14:prstDash w14:val="solid"/>
-            <w14:bevel/>
-          </w14:textOutline>
-        </w:rPr>
-        <w:t>:</w:t>
+        <w:t>Conclusion:</w:t>
       </w:r>
     </w:p>
     <w:p>
@@ -1499,7 +1644,7 @@
         <w:spacing w:after="120"/>
         <w:ind w:left="180"/>
         <w:rPr>
-          <w:rFonts w:asciiTheme="majorBidi" w:hAnsiTheme="majorBidi" w:cstheme="majorBidi"/>
+          <w:rFonts w:cstheme="minorHAnsi"/>
           <w:sz w:val="28"/>
           <w:szCs w:val="28"/>
           <w14:textOutline w14:w="9525" w14:cap="rnd" w14:cmpd="sng" w14:algn="ctr">
@@ -1511,282 +1656,6 @@
       </w:pPr>
       <w:r>
         <w:rPr>
-          <w:rFonts w:asciiTheme="majorBidi" w:hAnsiTheme="majorBidi" w:cstheme="majorBidi"/>
-          <w:sz w:val="28"/>
-          <w:szCs w:val="28"/>
-          <w14:textOutline w14:w="9525" w14:cap="rnd" w14:cmpd="sng" w14:algn="ctr">
-            <w14:noFill/>
-            <w14:prstDash w14:val="solid"/>
-            <w14:bevel/>
-          </w14:textOutline>
-        </w:rPr>
-        <w:t>The dataset is split at a random state of 21 because it gave the highest accuracy for our models, while the regularization parameter (C) is different for each model.</w:t>
-      </w:r>
-    </w:p>
-    <w:p>
-      <w:pPr>
-        <w:spacing w:after="60"/>
-        <w:ind w:left="180"/>
-        <w:rPr>
-          <w:rFonts w:asciiTheme="majorBidi" w:hAnsiTheme="majorBidi" w:cstheme="majorBidi"/>
-          <w:sz w:val="28"/>
-          <w:szCs w:val="28"/>
-          <w14:textOutline w14:w="9525" w14:cap="rnd" w14:cmpd="sng" w14:algn="ctr">
-            <w14:noFill/>
-            <w14:prstDash w14:val="solid"/>
-            <w14:bevel/>
-          </w14:textOutline>
-        </w:rPr>
-      </w:pPr>
-      <w:r>
-        <w:rPr>
-          <w:rFonts w:asciiTheme="majorBidi" w:hAnsiTheme="majorBidi" w:cstheme="majorBidi"/>
-          <w:sz w:val="28"/>
-          <w:szCs w:val="28"/>
-          <w14:textOutline w14:w="9525" w14:cap="rnd" w14:cmpd="sng" w14:algn="ctr">
-            <w14:noFill/>
-            <w14:prstDash w14:val="solid"/>
-            <w14:bevel/>
-          </w14:textOutline>
-        </w:rPr>
-        <w:t>RBF:</w:t>
-      </w:r>
-    </w:p>
-    <w:p>
-      <w:pPr>
-        <w:spacing w:after="60"/>
-        <w:ind w:left="180" w:firstLine="270"/>
-        <w:rPr>
-          <w:rFonts w:asciiTheme="majorBidi" w:hAnsiTheme="majorBidi" w:cstheme="majorBidi"/>
-          <w:sz w:val="28"/>
-          <w:szCs w:val="28"/>
-          <w14:textOutline w14:w="9525" w14:cap="rnd" w14:cmpd="sng" w14:algn="ctr">
-            <w14:noFill/>
-            <w14:prstDash w14:val="solid"/>
-            <w14:bevel/>
-          </w14:textOutline>
-        </w:rPr>
-      </w:pPr>
-      <w:r>
-        <w:rPr>
-          <w:rFonts w:asciiTheme="majorBidi" w:hAnsiTheme="majorBidi" w:cstheme="majorBidi"/>
-          <w:sz w:val="28"/>
-          <w:szCs w:val="28"/>
-          <w14:textOutline w14:w="9525" w14:cap="rnd" w14:cmpd="sng" w14:algn="ctr">
-            <w14:noFill/>
-            <w14:prstDash w14:val="solid"/>
-            <w14:bevel/>
-          </w14:textOutline>
-        </w:rPr>
-        <w:t xml:space="preserve">Best result was at C = </w:t>
-      </w:r>
-      <w:r>
-        <w:rPr>
-          <w:rFonts w:asciiTheme="majorBidi" w:hAnsiTheme="majorBidi" w:cstheme="majorBidi"/>
-          <w:sz w:val="28"/>
-          <w:szCs w:val="28"/>
-          <w14:textOutline w14:w="9525" w14:cap="rnd" w14:cmpd="sng" w14:algn="ctr">
-            <w14:noFill/>
-            <w14:prstDash w14:val="solid"/>
-            <w14:bevel/>
-          </w14:textOutline>
-        </w:rPr>
-        <w:t>1 and a gamma of 1.</w:t>
-      </w:r>
-    </w:p>
-    <w:p>
-      <w:pPr>
-        <w:spacing w:after="60"/>
-        <w:ind w:left="180"/>
-        <w:rPr>
-          <w:rFonts w:asciiTheme="majorBidi" w:hAnsiTheme="majorBidi" w:cstheme="majorBidi"/>
-          <w:sz w:val="28"/>
-          <w:szCs w:val="28"/>
-          <w14:textOutline w14:w="9525" w14:cap="rnd" w14:cmpd="sng" w14:algn="ctr">
-            <w14:noFill/>
-            <w14:prstDash w14:val="solid"/>
-            <w14:bevel/>
-          </w14:textOutline>
-        </w:rPr>
-      </w:pPr>
-      <w:r>
-        <w:rPr>
-          <w:rFonts w:asciiTheme="majorBidi" w:hAnsiTheme="majorBidi" w:cstheme="majorBidi"/>
-          <w:sz w:val="28"/>
-          <w:szCs w:val="28"/>
-          <w14:textOutline w14:w="9525" w14:cap="rnd" w14:cmpd="sng" w14:algn="ctr">
-            <w14:noFill/>
-            <w14:prstDash w14:val="solid"/>
-            <w14:bevel/>
-          </w14:textOutline>
-        </w:rPr>
-        <w:t xml:space="preserve">Linear </w:t>
-      </w:r>
-      <w:proofErr w:type="spellStart"/>
-      <w:r>
-        <w:rPr>
-          <w:rFonts w:asciiTheme="majorBidi" w:hAnsiTheme="majorBidi" w:cstheme="majorBidi"/>
-          <w:sz w:val="28"/>
-          <w:szCs w:val="28"/>
-          <w14:textOutline w14:w="9525" w14:cap="rnd" w14:cmpd="sng" w14:algn="ctr">
-            <w14:noFill/>
-            <w14:prstDash w14:val="solid"/>
-            <w14:bevel/>
-          </w14:textOutline>
-        </w:rPr>
-        <w:t>OneVsOne</w:t>
-      </w:r>
-      <w:proofErr w:type="spellEnd"/>
-      <w:r>
-        <w:rPr>
-          <w:rFonts w:asciiTheme="majorBidi" w:hAnsiTheme="majorBidi" w:cstheme="majorBidi"/>
-          <w:sz w:val="28"/>
-          <w:szCs w:val="28"/>
-          <w14:textOutline w14:w="9525" w14:cap="rnd" w14:cmpd="sng" w14:algn="ctr">
-            <w14:noFill/>
-            <w14:prstDash w14:val="solid"/>
-            <w14:bevel/>
-          </w14:textOutline>
-        </w:rPr>
-        <w:t>:</w:t>
-      </w:r>
-    </w:p>
-    <w:p>
-      <w:pPr>
-        <w:spacing w:after="60"/>
-        <w:ind w:left="180" w:firstLine="270"/>
-        <w:rPr>
-          <w:rFonts w:asciiTheme="majorBidi" w:hAnsiTheme="majorBidi" w:cstheme="majorBidi"/>
-          <w:sz w:val="28"/>
-          <w:szCs w:val="28"/>
-          <w14:textOutline w14:w="9525" w14:cap="rnd" w14:cmpd="sng" w14:algn="ctr">
-            <w14:noFill/>
-            <w14:prstDash w14:val="solid"/>
-            <w14:bevel/>
-          </w14:textOutline>
-        </w:rPr>
-      </w:pPr>
-      <w:r>
-        <w:rPr>
-          <w:rFonts w:asciiTheme="majorBidi" w:hAnsiTheme="majorBidi" w:cstheme="majorBidi"/>
-          <w:sz w:val="28"/>
-          <w:szCs w:val="28"/>
-          <w14:textOutline w14:w="9525" w14:cap="rnd" w14:cmpd="sng" w14:algn="ctr">
-            <w14:noFill/>
-            <w14:prstDash w14:val="solid"/>
-            <w14:bevel/>
-          </w14:textOutline>
-        </w:rPr>
-        <w:t>C = 0.13</w:t>
-      </w:r>
-    </w:p>
-    <w:p>
-      <w:pPr>
-        <w:spacing w:after="60"/>
-        <w:ind w:left="180"/>
-        <w:rPr>
-          <w:rFonts w:asciiTheme="majorBidi" w:hAnsiTheme="majorBidi" w:cstheme="majorBidi"/>
-          <w:sz w:val="28"/>
-          <w:szCs w:val="28"/>
-          <w14:textOutline w14:w="9525" w14:cap="rnd" w14:cmpd="sng" w14:algn="ctr">
-            <w14:noFill/>
-            <w14:prstDash w14:val="solid"/>
-            <w14:bevel/>
-          </w14:textOutline>
-        </w:rPr>
-      </w:pPr>
-      <w:r>
-        <w:rPr>
-          <w:rFonts w:asciiTheme="majorBidi" w:hAnsiTheme="majorBidi" w:cstheme="majorBidi"/>
-          <w:sz w:val="28"/>
-          <w:szCs w:val="28"/>
-          <w14:textOutline w14:w="9525" w14:cap="rnd" w14:cmpd="sng" w14:algn="ctr">
-            <w14:noFill/>
-            <w14:prstDash w14:val="solid"/>
-            <w14:bevel/>
-          </w14:textOutline>
-        </w:rPr>
-        <w:t xml:space="preserve">For Decision Trees, </w:t>
-      </w:r>
-      <w:r>
-        <w:rPr>
-          <w:rFonts w:asciiTheme="majorBidi" w:hAnsiTheme="majorBidi" w:cstheme="majorBidi"/>
-          <w:sz w:val="28"/>
-          <w:szCs w:val="28"/>
-          <w14:textOutline w14:w="9525" w14:cap="rnd" w14:cmpd="sng" w14:algn="ctr">
-            <w14:noFill/>
-            <w14:prstDash w14:val="solid"/>
-            <w14:bevel/>
-          </w14:textOutline>
-        </w:rPr>
-        <w:t>a max depth of 4 had the best result.</w:t>
-      </w:r>
-    </w:p>
-    <w:p>
-      <w:pPr>
-        <w:spacing w:after="60"/>
-        <w:ind w:left="180"/>
-        <w:rPr>
-          <w:rFonts w:asciiTheme="majorBidi" w:hAnsiTheme="majorBidi" w:cstheme="majorBidi"/>
-          <w:sz w:val="28"/>
-          <w:szCs w:val="28"/>
-          <w14:textOutline w14:w="9525" w14:cap="rnd" w14:cmpd="sng" w14:algn="ctr">
-            <w14:noFill/>
-            <w14:prstDash w14:val="solid"/>
-            <w14:bevel/>
-          </w14:textOutline>
-        </w:rPr>
-      </w:pPr>
-    </w:p>
-    <w:p>
-      <w:pPr>
-        <w:spacing w:after="120"/>
-        <w:rPr>
-          <w:rFonts w:asciiTheme="majorBidi" w:hAnsiTheme="majorBidi" w:cstheme="majorBidi"/>
-          <w:b/>
-          <w:bCs/>
-          <w:sz w:val="32"/>
-          <w:szCs w:val="32"/>
-          <w14:textOutline w14:w="9525" w14:cap="rnd" w14:cmpd="sng" w14:algn="ctr">
-            <w14:noFill/>
-            <w14:prstDash w14:val="solid"/>
-            <w14:bevel/>
-          </w14:textOutline>
-        </w:rPr>
-      </w:pPr>
-      <w:r>
-        <w:rPr>
-          <w:rFonts w:asciiTheme="majorBidi" w:hAnsiTheme="majorBidi" w:cstheme="majorBidi"/>
-          <w:b/>
-          <w:bCs/>
-          <w:sz w:val="32"/>
-          <w:szCs w:val="32"/>
-          <w14:textOutline w14:w="9525" w14:cap="rnd" w14:cmpd="sng" w14:algn="ctr">
-            <w14:noFill/>
-            <w14:prstDash w14:val="solid"/>
-            <w14:bevel/>
-          </w14:textOutline>
-        </w:rPr>
-        <w:t>Conclusion:</w:t>
-      </w:r>
-    </w:p>
-    <w:p>
-      <w:pPr>
-        <w:spacing w:after="120"/>
-        <w:ind w:left="180"/>
-        <w:rPr>
-          <w:rFonts w:cstheme="minorHAnsi"/>
-          <w:sz w:val="28"/>
-          <w:szCs w:val="28"/>
-          <w14:textOutline w14:w="9525" w14:cap="rnd" w14:cmpd="sng" w14:algn="ctr">
-            <w14:noFill/>
-            <w14:prstDash w14:val="solid"/>
-            <w14:bevel/>
-          </w14:textOutline>
-        </w:rPr>
-      </w:pPr>
-      <w:r>
-        <w:rPr>
           <w:rFonts w:cstheme="minorHAnsi"/>
           <w:sz w:val="28"/>
           <w:szCs w:val="28"/>
@@ -1809,35 +1678,7 @@
             <w14:bevel/>
           </w14:textOutline>
         </w:rPr>
-        <w:t xml:space="preserve"> which higher than </w:t>
-      </w:r>
-      <w:proofErr w:type="spellStart"/>
-      <w:r>
-        <w:rPr>
-          <w:rFonts w:cstheme="minorHAnsi"/>
-          <w:sz w:val="28"/>
-          <w:szCs w:val="28"/>
-          <w14:textOutline w14:w="9525" w14:cap="rnd" w14:cmpd="sng" w14:algn="ctr">
-            <w14:noFill/>
-            <w14:prstDash w14:val="solid"/>
-            <w14:bevel/>
-          </w14:textOutline>
-        </w:rPr>
-        <w:t>OneVsOne</w:t>
-      </w:r>
-      <w:proofErr w:type="spellEnd"/>
-      <w:r>
-        <w:rPr>
-          <w:rFonts w:cstheme="minorHAnsi"/>
-          <w:sz w:val="28"/>
-          <w:szCs w:val="28"/>
-          <w14:textOutline w14:w="9525" w14:cap="rnd" w14:cmpd="sng" w14:algn="ctr">
-            <w14:noFill/>
-            <w14:prstDash w14:val="solid"/>
-            <w14:bevel/>
-          </w14:textOutline>
-        </w:rPr>
-        <w:t xml:space="preserve"> by 13.9% and beats the highest accuracy gotten in the decision trees by a 1% difference.</w:t>
+        <w:t xml:space="preserve"> which higher than OneVsOne by 13.9% and beats the highest accuracy gotten in the decision trees by a 1% difference.</w:t>
       </w:r>
     </w:p>
     <w:sectPr>

</xml_diff>

<commit_message>
Minor tweak in spelling in report
</commit_message>
<xml_diff>
--- a/Reports/Milestone 2 Report.docx
+++ b/Reports/Milestone 2 Report.docx
@@ -573,7 +573,46 @@
             <w14:bevel/>
           </w14:textOutline>
         </w:rPr>
-        <w:t xml:space="preserve"> but MPAA get it </w:t>
+        <w:t>.</w:t>
+      </w:r>
+      <w:r>
+        <w:rPr>
+          <w:rFonts w:cstheme="minorHAnsi"/>
+          <w:sz w:val="28"/>
+          <w:szCs w:val="28"/>
+          <w14:textOutline w14:w="9525" w14:cap="rnd" w14:cmpd="sng" w14:algn="ctr">
+            <w14:noFill/>
+            <w14:prstDash w14:val="solid"/>
+            <w14:bevel/>
+          </w14:textOutline>
+        </w:rPr>
+        <w:t xml:space="preserve"> </w:t>
+      </w:r>
+      <w:r>
+        <w:rPr>
+          <w:rFonts w:cstheme="minorHAnsi"/>
+          <w:sz w:val="28"/>
+          <w:szCs w:val="28"/>
+          <w14:textOutline w14:w="9525" w14:cap="rnd" w14:cmpd="sng" w14:algn="ctr">
+            <w14:noFill/>
+            <w14:prstDash w14:val="solid"/>
+            <w14:bevel/>
+          </w14:textOutline>
+        </w:rPr>
+        <w:t>B</w:t>
+      </w:r>
+      <w:r>
+        <w:rPr>
+          <w:rFonts w:cstheme="minorHAnsi"/>
+          <w:sz w:val="28"/>
+          <w:szCs w:val="28"/>
+          <w14:textOutline w14:w="9525" w14:cap="rnd" w14:cmpd="sng" w14:algn="ctr">
+            <w14:noFill/>
+            <w14:prstDash w14:val="solid"/>
+            <w14:bevel/>
+          </w14:textOutline>
+        </w:rPr>
+        <w:t xml:space="preserve">ut MPAA get it </w:t>
       </w:r>
       <w:r>
         <w:rPr>
@@ -2329,6 +2368,7 @@
   <w:style w:type="character" w:default="1" w:styleId="DefaultParagraphFont">
     <w:name w:val="Default Paragraph Font"/>
     <w:uiPriority w:val="1"/>
+    <w:semiHidden/>
     <w:unhideWhenUsed/>
   </w:style>
   <w:style w:type="table" w:default="1" w:styleId="TableNormal">

</xml_diff>